<commit_message>
structure folders and added documentation
</commit_message>
<xml_diff>
--- a/documents/ZipTool - Manual De Usuario.docx
+++ b/documents/ZipTool - Manual De Usuario.docx
@@ -3,9 +3,1665 @@
 <w:document xmlns:wpc="http://schemas.microsoft.com/office/word/2010/wordprocessingCanvas" xmlns:cx="http://schemas.microsoft.com/office/drawing/2014/chartex" xmlns:cx1="http://schemas.microsoft.com/office/drawing/2015/9/8/chartex" xmlns:cx2="http://schemas.microsoft.com/office/drawing/2015/10/21/chartex" xmlns:cx3="http://schemas.microsoft.com/office/drawing/2016/5/9/chartex" xmlns:cx4="http://schemas.microsoft.com/office/drawing/2016/5/10/chartex" xmlns:cx5="http://schemas.microsoft.com/office/drawing/2016/5/11/chartex" xmlns:cx6="http://schemas.microsoft.com/office/drawing/2016/5/12/chartex" xmlns:cx7="http://schemas.microsoft.com/office/drawing/2016/5/13/chartex" xmlns:cx8="http://schemas.microsoft.com/office/drawing/2016/5/14/chartex" xmlns:mc="http://schemas.openxmlformats.org/markup-compatibility/2006" xmlns:aink="http://schemas.microsoft.com/office/drawing/2016/ink" xmlns:am3d="http://schemas.microsoft.com/office/drawing/2017/model3d" xmlns:o="urn:schemas-microsoft-com:office:office" xmlns:r="http://schemas.openxmlformats.org/officeDocument/2006/relationships" xmlns:m="http://schemas.openxmlformats.org/officeDocument/2006/math" xmlns:v="urn:schemas-microsoft-com:vml" xmlns:wp14="http://schemas.microsoft.com/office/word/2010/wordprocessingDrawing" xmlns:wp="http://schemas.openxmlformats.org/drawingml/2006/wordprocessingDrawing" xmlns:w10="urn:schemas-microsoft-com:office:word" xmlns:w="http://schemas.openxmlformats.org/wordprocessingml/2006/main" xmlns:w14="http://schemas.microsoft.com/office/word/2010/wordml" xmlns:w15="http://schemas.microsoft.com/office/word/2012/wordml" xmlns:w16cex="http://schemas.microsoft.com/office/word/2018/wordml/cex" xmlns:w16cid="http://schemas.microsoft.com/office/word/2016/wordml/cid" xmlns:w16="http://schemas.microsoft.com/office/word/2018/wordml" xmlns:w16sdtdh="http://schemas.microsoft.com/office/word/2020/wordml/sdtdatahash" xmlns:w16se="http://schemas.microsoft.com/office/word/2015/wordml/symex" xmlns:wpg="http://schemas.microsoft.com/office/word/2010/wordprocessingGroup" xmlns:wpi="http://schemas.microsoft.com/office/word/2010/wordprocessingInk" xmlns:wne="http://schemas.microsoft.com/office/word/2006/wordml" xmlns:wps="http://schemas.microsoft.com/office/word/2010/wordprocessingShape" mc:Ignorable="w14 w15 w16se w16cid w16 w16cex w16sdtdh wp14">
   <w:body>
     <w:p>
-      <w:r>
+      <w:pPr>
+        <w:rPr>
+          <w:b/>
+          <w:bCs/>
+          <w:sz w:val="32"/>
+          <w:szCs w:val="32"/>
+        </w:rPr>
+      </w:pPr>
+      <w:r>
+        <w:rPr>
+          <w:b/>
+          <w:bCs/>
+          <w:noProof/>
+          <w:sz w:val="32"/>
+          <w:szCs w:val="32"/>
+        </w:rPr>
+        <w:drawing>
+          <wp:anchor distT="0" distB="0" distL="114300" distR="114300" simplePos="0" relativeHeight="251659264" behindDoc="0" locked="0" layoutInCell="1" allowOverlap="1" wp14:anchorId="056000A3" wp14:editId="567286C2">
+            <wp:simplePos x="0" y="0"/>
+            <wp:positionH relativeFrom="margin">
+              <wp:posOffset>5480050</wp:posOffset>
+            </wp:positionH>
+            <wp:positionV relativeFrom="paragraph">
+              <wp:posOffset>-642620</wp:posOffset>
+            </wp:positionV>
+            <wp:extent cx="634365" cy="634365"/>
+            <wp:effectExtent l="0" t="0" r="0" b="0"/>
+            <wp:wrapNone/>
+            <wp:docPr id="2" name="Imagen 2"/>
+            <wp:cNvGraphicFramePr>
+              <a:graphicFrameLocks xmlns:a="http://schemas.openxmlformats.org/drawingml/2006/main" noChangeAspect="1"/>
+            </wp:cNvGraphicFramePr>
+            <a:graphic xmlns:a="http://schemas.openxmlformats.org/drawingml/2006/main">
+              <a:graphicData uri="http://schemas.openxmlformats.org/drawingml/2006/picture">
+                <pic:pic xmlns:pic="http://schemas.openxmlformats.org/drawingml/2006/picture">
+                  <pic:nvPicPr>
+                    <pic:cNvPr id="2" name="Imagen 2"/>
+                    <pic:cNvPicPr/>
+                  </pic:nvPicPr>
+                  <pic:blipFill>
+                    <a:blip r:embed="rId5">
+                      <a:extLst>
+                        <a:ext uri="{28A0092B-C50C-407E-A947-70E740481C1C}">
+                          <a14:useLocalDpi xmlns:a14="http://schemas.microsoft.com/office/drawing/2010/main" val="0"/>
+                        </a:ext>
+                      </a:extLst>
+                    </a:blip>
+                    <a:stretch>
+                      <a:fillRect/>
+                    </a:stretch>
+                  </pic:blipFill>
+                  <pic:spPr>
+                    <a:xfrm>
+                      <a:off x="0" y="0"/>
+                      <a:ext cx="634365" cy="634365"/>
+                    </a:xfrm>
+                    <a:prstGeom prst="rect">
+                      <a:avLst/>
+                    </a:prstGeom>
+                  </pic:spPr>
+                </pic:pic>
+              </a:graphicData>
+            </a:graphic>
+          </wp:anchor>
+        </w:drawing>
+      </w:r>
+      <w:r>
+        <w:rPr>
+          <w:b/>
+          <w:bCs/>
+          <w:sz w:val="32"/>
+          <w:szCs w:val="32"/>
+        </w:rPr>
         <w:t>Zip Tool – Manual De Usuario</w:t>
       </w:r>
+    </w:p>
+    <w:p>
+      <w:pPr>
+        <w:rPr>
+          <w:b/>
+          <w:bCs/>
+          <w:sz w:val="32"/>
+          <w:szCs w:val="32"/>
+        </w:rPr>
+      </w:pPr>
+      <w:r>
+        <w:rPr>
+          <w:b/>
+          <w:bCs/>
+          <w:sz w:val="32"/>
+          <w:szCs w:val="32"/>
+        </w:rPr>
+        <w:t xml:space="preserve">Daniel Guerra </w:t>
+      </w:r>
+      <w:proofErr w:type="spellStart"/>
+      <w:r>
+        <w:rPr>
+          <w:b/>
+          <w:bCs/>
+          <w:sz w:val="32"/>
+          <w:szCs w:val="32"/>
+        </w:rPr>
+        <w:t>Gallardo</w:t>
+      </w:r>
+      <w:proofErr w:type="spellEnd"/>
+      <w:r>
+        <w:rPr>
+          <w:b/>
+          <w:bCs/>
+          <w:sz w:val="32"/>
+          <w:szCs w:val="32"/>
+        </w:rPr>
+        <w:t>. 4GDDV</w:t>
+      </w:r>
+    </w:p>
+    <w:p>
+      <w:pPr>
+        <w:rPr>
+          <w:b/>
+          <w:bCs/>
+          <w:sz w:val="32"/>
+          <w:szCs w:val="32"/>
+        </w:rPr>
+      </w:pPr>
+      <w:r>
+        <w:rPr>
+          <w:b/>
+          <w:bCs/>
+          <w:sz w:val="32"/>
+          <w:szCs w:val="32"/>
+        </w:rPr>
+        <w:t>Middleware</w:t>
+      </w:r>
+    </w:p>
+    <w:p>
+      <w:pPr>
+        <w:rPr>
+          <w:b/>
+          <w:bCs/>
+          <w:sz w:val="32"/>
+          <w:szCs w:val="32"/>
+        </w:rPr>
+      </w:pPr>
+    </w:p>
+    <w:p>
+      <w:pPr>
+        <w:rPr>
+          <w:sz w:val="32"/>
+          <w:szCs w:val="32"/>
+          <w:u w:val="single"/>
+        </w:rPr>
+      </w:pPr>
+      <w:r>
+        <w:rPr>
+          <w:sz w:val="32"/>
+          <w:szCs w:val="32"/>
+          <w:u w:val="single"/>
+        </w:rPr>
+        <w:t>Requisitos Mínimos</w:t>
+      </w:r>
+    </w:p>
+    <w:p>
+      <w:pPr>
+        <w:numPr>
+          <w:ilvl w:val="0"/>
+          <w:numId w:val="3"/>
+        </w:numPr>
+        <w:shd w:val="clear" w:color="auto" w:fill="FFFFFF"/>
+        <w:spacing w:before="100" w:beforeAutospacing="1" w:after="84" w:line="360" w:lineRule="atLeast"/>
+        <w:ind w:left="1095"/>
+        <w:rPr>
+          <w:rFonts w:ascii="Helvetica" w:eastAsia="Times New Roman" w:hAnsi="Helvetica" w:cs="Helvetica"/>
+          <w:color w:val="333333"/>
+          <w:sz w:val="25"/>
+          <w:szCs w:val="25"/>
+          <w:lang w:eastAsia="es-ES"/>
+        </w:rPr>
+      </w:pPr>
+      <w:r>
+        <w:rPr>
+          <w:rFonts w:ascii="Helvetica" w:eastAsia="Times New Roman" w:hAnsi="Helvetica" w:cs="Helvetica"/>
+          <w:b/>
+          <w:bCs/>
+          <w:color w:val="333333"/>
+          <w:sz w:val="25"/>
+          <w:szCs w:val="25"/>
+          <w:lang w:val="en-US" w:eastAsia="es-ES"/>
+        </w:rPr>
+        <w:t xml:space="preserve">Sistema </w:t>
+      </w:r>
+      <w:proofErr w:type="spellStart"/>
+      <w:r>
+        <w:rPr>
+          <w:rFonts w:ascii="Helvetica" w:eastAsia="Times New Roman" w:hAnsi="Helvetica" w:cs="Helvetica"/>
+          <w:b/>
+          <w:bCs/>
+          <w:color w:val="333333"/>
+          <w:sz w:val="25"/>
+          <w:szCs w:val="25"/>
+          <w:lang w:val="en-US" w:eastAsia="es-ES"/>
+        </w:rPr>
+        <w:t>Operativo</w:t>
+      </w:r>
+      <w:proofErr w:type="spellEnd"/>
+      <w:r>
+        <w:rPr>
+          <w:rFonts w:ascii="Helvetica" w:eastAsia="Times New Roman" w:hAnsi="Helvetica" w:cs="Helvetica"/>
+          <w:b/>
+          <w:bCs/>
+          <w:color w:val="333333"/>
+          <w:sz w:val="25"/>
+          <w:szCs w:val="25"/>
+          <w:lang w:val="en-US" w:eastAsia="es-ES"/>
+        </w:rPr>
+        <w:t>:</w:t>
+      </w:r>
+      <w:r>
+        <w:rPr>
+          <w:rFonts w:ascii="Helvetica" w:eastAsia="Times New Roman" w:hAnsi="Helvetica" w:cs="Helvetica"/>
+          <w:color w:val="333333"/>
+          <w:sz w:val="25"/>
+          <w:szCs w:val="25"/>
+          <w:lang w:val="en-US" w:eastAsia="es-ES"/>
+        </w:rPr>
+        <w:t xml:space="preserve"> Microsoft Windows Vista, Windows 7, Windows 8, Windows 10, Windows Server (32 o 64bits. </w:t>
+      </w:r>
+      <w:r>
+        <w:rPr>
+          <w:rFonts w:ascii="Helvetica" w:eastAsia="Times New Roman" w:hAnsi="Helvetica" w:cs="Helvetica"/>
+          <w:color w:val="333333"/>
+          <w:sz w:val="25"/>
+          <w:szCs w:val="25"/>
+          <w:lang w:eastAsia="es-ES"/>
+        </w:rPr>
+        <w:t>Con tecnología WOW64).</w:t>
+      </w:r>
+    </w:p>
+    <w:p>
+      <w:pPr>
+        <w:numPr>
+          <w:ilvl w:val="0"/>
+          <w:numId w:val="3"/>
+        </w:numPr>
+        <w:shd w:val="clear" w:color="auto" w:fill="FFFFFF"/>
+        <w:spacing w:before="100" w:beforeAutospacing="1" w:after="84" w:line="360" w:lineRule="atLeast"/>
+        <w:ind w:left="1095"/>
+        <w:rPr>
+          <w:rFonts w:ascii="Helvetica" w:eastAsia="Times New Roman" w:hAnsi="Helvetica" w:cs="Helvetica"/>
+          <w:color w:val="333333"/>
+          <w:sz w:val="25"/>
+          <w:szCs w:val="25"/>
+          <w:lang w:eastAsia="es-ES"/>
+        </w:rPr>
+      </w:pPr>
+      <w:r>
+        <w:rPr>
+          <w:rFonts w:ascii="Helvetica" w:eastAsia="Times New Roman" w:hAnsi="Helvetica" w:cs="Helvetica"/>
+          <w:b/>
+          <w:bCs/>
+          <w:color w:val="333333"/>
+          <w:sz w:val="25"/>
+          <w:szCs w:val="25"/>
+          <w:lang w:eastAsia="es-ES"/>
+        </w:rPr>
+        <w:t>Microsoft .NET Framework versión 3.5</w:t>
+      </w:r>
+      <w:r>
+        <w:rPr>
+          <w:rFonts w:ascii="Helvetica" w:eastAsia="Times New Roman" w:hAnsi="Helvetica" w:cs="Helvetica"/>
+          <w:b/>
+          <w:bCs/>
+          <w:color w:val="333333"/>
+          <w:sz w:val="25"/>
+          <w:szCs w:val="25"/>
+          <w:lang w:eastAsia="es-ES"/>
+        </w:rPr>
+        <w:t xml:space="preserve"> o superior</w:t>
+      </w:r>
+      <w:r>
+        <w:rPr>
+          <w:rFonts w:ascii="Helvetica" w:eastAsia="Times New Roman" w:hAnsi="Helvetica" w:cs="Helvetica"/>
+          <w:color w:val="333333"/>
+          <w:sz w:val="25"/>
+          <w:szCs w:val="25"/>
+          <w:lang w:eastAsia="es-ES"/>
+        </w:rPr>
+        <w:t xml:space="preserve">. En Windows 7 y Windows 8 ya viene </w:t>
+      </w:r>
+      <w:proofErr w:type="spellStart"/>
+      <w:r>
+        <w:rPr>
+          <w:rFonts w:ascii="Helvetica" w:eastAsia="Times New Roman" w:hAnsi="Helvetica" w:cs="Helvetica"/>
+          <w:color w:val="333333"/>
+          <w:sz w:val="25"/>
+          <w:szCs w:val="25"/>
+          <w:lang w:eastAsia="es-ES"/>
+        </w:rPr>
+        <w:t>presinstalado</w:t>
+      </w:r>
+      <w:proofErr w:type="spellEnd"/>
+      <w:r>
+        <w:rPr>
+          <w:rFonts w:ascii="Helvetica" w:eastAsia="Times New Roman" w:hAnsi="Helvetica" w:cs="Helvetica"/>
+          <w:color w:val="333333"/>
+          <w:sz w:val="25"/>
+          <w:szCs w:val="25"/>
+          <w:lang w:eastAsia="es-ES"/>
+        </w:rPr>
+        <w:t xml:space="preserve"> en el SO. En Windows 10 puedes habilitarlo</w:t>
+      </w:r>
+    </w:p>
+    <w:p>
+      <w:pPr>
+        <w:numPr>
+          <w:ilvl w:val="0"/>
+          <w:numId w:val="3"/>
+        </w:numPr>
+        <w:shd w:val="clear" w:color="auto" w:fill="FFFFFF"/>
+        <w:spacing w:before="100" w:beforeAutospacing="1" w:after="84" w:line="360" w:lineRule="atLeast"/>
+        <w:ind w:left="1095"/>
+        <w:rPr>
+          <w:rFonts w:ascii="Helvetica" w:eastAsia="Times New Roman" w:hAnsi="Helvetica" w:cs="Helvetica"/>
+          <w:color w:val="333333"/>
+          <w:sz w:val="25"/>
+          <w:szCs w:val="25"/>
+          <w:lang w:eastAsia="es-ES"/>
+        </w:rPr>
+      </w:pPr>
+      <w:r>
+        <w:rPr>
+          <w:rFonts w:ascii="Helvetica" w:eastAsia="Times New Roman" w:hAnsi="Helvetica" w:cs="Helvetica"/>
+          <w:b/>
+          <w:bCs/>
+          <w:color w:val="333333"/>
+          <w:sz w:val="25"/>
+          <w:szCs w:val="25"/>
+          <w:lang w:eastAsia="es-ES"/>
+        </w:rPr>
+        <w:t>Procesador:</w:t>
+      </w:r>
+      <w:r>
+        <w:rPr>
+          <w:rFonts w:ascii="Helvetica" w:eastAsia="Times New Roman" w:hAnsi="Helvetica" w:cs="Helvetica"/>
+          <w:color w:val="333333"/>
+          <w:sz w:val="25"/>
+          <w:szCs w:val="25"/>
+          <w:lang w:eastAsia="es-ES"/>
+        </w:rPr>
+        <w:t> 2.4 GHz Dual Core Procesador</w:t>
+      </w:r>
+    </w:p>
+    <w:p>
+      <w:pPr>
+        <w:numPr>
+          <w:ilvl w:val="0"/>
+          <w:numId w:val="3"/>
+        </w:numPr>
+        <w:shd w:val="clear" w:color="auto" w:fill="FFFFFF"/>
+        <w:spacing w:before="100" w:beforeAutospacing="1" w:after="84" w:line="360" w:lineRule="atLeast"/>
+        <w:ind w:left="1095"/>
+        <w:rPr>
+          <w:rFonts w:ascii="Helvetica" w:eastAsia="Times New Roman" w:hAnsi="Helvetica" w:cs="Helvetica"/>
+          <w:color w:val="333333"/>
+          <w:sz w:val="25"/>
+          <w:szCs w:val="25"/>
+          <w:lang w:eastAsia="es-ES"/>
+        </w:rPr>
+      </w:pPr>
+      <w:r>
+        <w:rPr>
+          <w:rFonts w:ascii="Helvetica" w:eastAsia="Times New Roman" w:hAnsi="Helvetica" w:cs="Helvetica"/>
+          <w:b/>
+          <w:bCs/>
+          <w:color w:val="333333"/>
+          <w:sz w:val="25"/>
+          <w:szCs w:val="25"/>
+          <w:lang w:eastAsia="es-ES"/>
+        </w:rPr>
+        <w:t>Memoria:</w:t>
+      </w:r>
+      <w:r>
+        <w:rPr>
+          <w:rFonts w:ascii="Helvetica" w:eastAsia="Times New Roman" w:hAnsi="Helvetica" w:cs="Helvetica"/>
+          <w:color w:val="333333"/>
+          <w:sz w:val="25"/>
+          <w:szCs w:val="25"/>
+          <w:lang w:eastAsia="es-ES"/>
+        </w:rPr>
+        <w:t> </w:t>
+      </w:r>
+      <w:r>
+        <w:rPr>
+          <w:rFonts w:ascii="Helvetica" w:eastAsia="Times New Roman" w:hAnsi="Helvetica" w:cs="Helvetica"/>
+          <w:color w:val="333333"/>
+          <w:sz w:val="25"/>
+          <w:szCs w:val="25"/>
+          <w:lang w:eastAsia="es-ES"/>
+        </w:rPr>
+        <w:t>2</w:t>
+      </w:r>
+      <w:r>
+        <w:rPr>
+          <w:rFonts w:ascii="Helvetica" w:eastAsia="Times New Roman" w:hAnsi="Helvetica" w:cs="Helvetica"/>
+          <w:color w:val="333333"/>
+          <w:sz w:val="25"/>
+          <w:szCs w:val="25"/>
+          <w:lang w:eastAsia="es-ES"/>
+        </w:rPr>
+        <w:t xml:space="preserve"> GB RAM</w:t>
+      </w:r>
+    </w:p>
+    <w:p>
+      <w:pPr>
+        <w:numPr>
+          <w:ilvl w:val="0"/>
+          <w:numId w:val="3"/>
+        </w:numPr>
+        <w:shd w:val="clear" w:color="auto" w:fill="FFFFFF"/>
+        <w:spacing w:before="100" w:beforeAutospacing="1" w:after="84" w:line="360" w:lineRule="atLeast"/>
+        <w:ind w:left="1095"/>
+        <w:rPr>
+          <w:rFonts w:ascii="Helvetica" w:eastAsia="Times New Roman" w:hAnsi="Helvetica" w:cs="Helvetica"/>
+          <w:color w:val="333333"/>
+          <w:sz w:val="25"/>
+          <w:szCs w:val="25"/>
+          <w:lang w:eastAsia="es-ES"/>
+        </w:rPr>
+      </w:pPr>
+      <w:r>
+        <w:rPr>
+          <w:rFonts w:ascii="Helvetica" w:eastAsia="Times New Roman" w:hAnsi="Helvetica" w:cs="Helvetica"/>
+          <w:b/>
+          <w:bCs/>
+          <w:color w:val="333333"/>
+          <w:sz w:val="25"/>
+          <w:szCs w:val="25"/>
+          <w:lang w:eastAsia="es-ES"/>
+        </w:rPr>
+        <w:t>Disco duro:</w:t>
+      </w:r>
+      <w:r>
+        <w:rPr>
+          <w:rFonts w:ascii="Helvetica" w:eastAsia="Times New Roman" w:hAnsi="Helvetica" w:cs="Helvetica"/>
+          <w:color w:val="333333"/>
+          <w:sz w:val="25"/>
+          <w:szCs w:val="25"/>
+          <w:lang w:eastAsia="es-ES"/>
+        </w:rPr>
+        <w:t> 500 MB espacio disponible</w:t>
+      </w:r>
+    </w:p>
+    <w:p>
+      <w:pPr>
+        <w:rPr>
+          <w:sz w:val="32"/>
+          <w:szCs w:val="32"/>
+          <w:u w:val="single"/>
+        </w:rPr>
+      </w:pPr>
+    </w:p>
+    <w:p>
+      <w:pPr>
+        <w:rPr>
+          <w:sz w:val="32"/>
+          <w:szCs w:val="32"/>
+          <w:u w:val="single"/>
+        </w:rPr>
+      </w:pPr>
+      <w:r>
+        <w:rPr>
+          <w:sz w:val="32"/>
+          <w:szCs w:val="32"/>
+          <w:u w:val="single"/>
+        </w:rPr>
+        <w:t>Características</w:t>
+      </w:r>
+    </w:p>
+    <w:p>
+      <w:pPr>
+        <w:pStyle w:val="Prrafodelista"/>
+        <w:numPr>
+          <w:ilvl w:val="0"/>
+          <w:numId w:val="8"/>
+        </w:numPr>
+        <w:rPr>
+          <w:sz w:val="32"/>
+          <w:szCs w:val="32"/>
+          <w:u w:val="single"/>
+        </w:rPr>
+      </w:pPr>
+      <w:r>
+        <w:rPr>
+          <w:rFonts w:ascii="Helvetica" w:eastAsia="Times New Roman" w:hAnsi="Helvetica" w:cs="Helvetica"/>
+          <w:color w:val="333333"/>
+          <w:sz w:val="25"/>
+          <w:szCs w:val="25"/>
+          <w:lang w:eastAsia="es-ES"/>
+        </w:rPr>
+        <w:t xml:space="preserve">Lógica de </w:t>
+      </w:r>
+      <w:proofErr w:type="spellStart"/>
+      <w:r>
+        <w:rPr>
+          <w:rFonts w:ascii="Helvetica" w:eastAsia="Times New Roman" w:hAnsi="Helvetica" w:cs="Helvetica"/>
+          <w:color w:val="333333"/>
+          <w:sz w:val="25"/>
+          <w:szCs w:val="25"/>
+          <w:lang w:eastAsia="es-ES"/>
+        </w:rPr>
+        <w:t>Backed</w:t>
+      </w:r>
+      <w:proofErr w:type="spellEnd"/>
+      <w:r>
+        <w:rPr>
+          <w:rFonts w:ascii="Helvetica" w:eastAsia="Times New Roman" w:hAnsi="Helvetica" w:cs="Helvetica"/>
+          <w:color w:val="333333"/>
+          <w:sz w:val="25"/>
+          <w:szCs w:val="25"/>
+          <w:lang w:eastAsia="es-ES"/>
+        </w:rPr>
+        <w:t xml:space="preserve"> separada en controlador y modelo de datos para una correcta abstracción de su comprensión.</w:t>
+      </w:r>
+    </w:p>
+    <w:p>
+      <w:pPr>
+        <w:pStyle w:val="Prrafodelista"/>
+        <w:numPr>
+          <w:ilvl w:val="0"/>
+          <w:numId w:val="8"/>
+        </w:numPr>
+        <w:rPr>
+          <w:sz w:val="32"/>
+          <w:szCs w:val="32"/>
+          <w:u w:val="single"/>
+        </w:rPr>
+      </w:pPr>
+      <w:proofErr w:type="spellStart"/>
+      <w:r>
+        <w:rPr>
+          <w:rFonts w:ascii="Helvetica" w:eastAsia="Times New Roman" w:hAnsi="Helvetica" w:cs="Helvetica"/>
+          <w:color w:val="333333"/>
+          <w:sz w:val="25"/>
+          <w:szCs w:val="25"/>
+          <w:lang w:eastAsia="es-ES"/>
+        </w:rPr>
+        <w:t>Fronted</w:t>
+      </w:r>
+      <w:proofErr w:type="spellEnd"/>
+      <w:r>
+        <w:rPr>
+          <w:rFonts w:ascii="Helvetica" w:eastAsia="Times New Roman" w:hAnsi="Helvetica" w:cs="Helvetica"/>
+          <w:color w:val="333333"/>
+          <w:sz w:val="25"/>
+          <w:szCs w:val="25"/>
+          <w:lang w:eastAsia="es-ES"/>
+        </w:rPr>
+        <w:t xml:space="preserve"> con interfaz gráfica de usuario sencilla, limpia y usable para evitar el uso de la línea de comandos</w:t>
+      </w:r>
+    </w:p>
+    <w:p>
+      <w:pPr>
+        <w:pStyle w:val="Prrafodelista"/>
+        <w:numPr>
+          <w:ilvl w:val="0"/>
+          <w:numId w:val="8"/>
+        </w:numPr>
+        <w:rPr>
+          <w:sz w:val="32"/>
+          <w:szCs w:val="32"/>
+          <w:u w:val="single"/>
+        </w:rPr>
+      </w:pPr>
+      <w:r>
+        <w:rPr>
+          <w:rFonts w:ascii="Helvetica" w:eastAsia="Times New Roman" w:hAnsi="Helvetica" w:cs="Helvetica"/>
+          <w:color w:val="333333"/>
+          <w:sz w:val="25"/>
+          <w:szCs w:val="25"/>
+          <w:lang w:eastAsia="es-ES"/>
+        </w:rPr>
+        <w:t>XML De serialización que guarda la información relativa a la UI (Se puede consultar en los documentos</w:t>
+      </w:r>
+    </w:p>
+    <w:p>
+      <w:pPr>
+        <w:pStyle w:val="Prrafodelista"/>
+        <w:numPr>
+          <w:ilvl w:val="0"/>
+          <w:numId w:val="8"/>
+        </w:numPr>
+        <w:rPr>
+          <w:sz w:val="32"/>
+          <w:szCs w:val="32"/>
+          <w:u w:val="single"/>
+        </w:rPr>
+      </w:pPr>
+      <w:r>
+        <w:rPr>
+          <w:rFonts w:ascii="Helvetica" w:eastAsia="Times New Roman" w:hAnsi="Helvetica" w:cs="Helvetica"/>
+          <w:color w:val="333333"/>
+          <w:sz w:val="25"/>
+          <w:szCs w:val="25"/>
+          <w:lang w:eastAsia="es-ES"/>
+        </w:rPr>
+        <w:t>Posibilidad del uso de scripting para automatizar el proceso</w:t>
+      </w:r>
+    </w:p>
+    <w:p>
+      <w:pPr>
+        <w:pStyle w:val="Prrafodelista"/>
+        <w:numPr>
+          <w:ilvl w:val="0"/>
+          <w:numId w:val="8"/>
+        </w:numPr>
+        <w:rPr>
+          <w:sz w:val="32"/>
+          <w:szCs w:val="32"/>
+          <w:u w:val="single"/>
+        </w:rPr>
+      </w:pPr>
+      <w:r>
+        <w:rPr>
+          <w:rFonts w:ascii="Helvetica" w:eastAsia="Times New Roman" w:hAnsi="Helvetica" w:cs="Helvetica"/>
+          <w:color w:val="333333"/>
+          <w:sz w:val="25"/>
+          <w:szCs w:val="25"/>
+          <w:lang w:eastAsia="es-ES"/>
+        </w:rPr>
+        <w:t xml:space="preserve">Librería de enlace dinámico open </w:t>
+      </w:r>
+      <w:proofErr w:type="spellStart"/>
+      <w:r>
+        <w:rPr>
+          <w:rFonts w:ascii="Helvetica" w:eastAsia="Times New Roman" w:hAnsi="Helvetica" w:cs="Helvetica"/>
+          <w:color w:val="333333"/>
+          <w:sz w:val="25"/>
+          <w:szCs w:val="25"/>
+          <w:lang w:eastAsia="es-ES"/>
+        </w:rPr>
+        <w:t>source</w:t>
+      </w:r>
+      <w:proofErr w:type="spellEnd"/>
+    </w:p>
+    <w:p>
+      <w:pPr>
+        <w:rPr>
+          <w:sz w:val="32"/>
+          <w:szCs w:val="32"/>
+          <w:u w:val="single"/>
+        </w:rPr>
+      </w:pPr>
+      <w:r>
+        <w:rPr>
+          <w:sz w:val="32"/>
+          <w:szCs w:val="32"/>
+          <w:u w:val="single"/>
+        </w:rPr>
+        <w:t>Uso</w:t>
+      </w:r>
+    </w:p>
+    <w:p>
+      <w:pPr>
+        <w:pStyle w:val="Prrafodelista"/>
+        <w:numPr>
+          <w:ilvl w:val="0"/>
+          <w:numId w:val="6"/>
+        </w:numPr>
+        <w:shd w:val="clear" w:color="auto" w:fill="FFFFFF"/>
+        <w:spacing w:before="100" w:beforeAutospacing="1" w:after="84" w:line="360" w:lineRule="atLeast"/>
+        <w:rPr>
+          <w:rFonts w:ascii="Helvetica" w:eastAsia="Times New Roman" w:hAnsi="Helvetica" w:cs="Helvetica"/>
+          <w:color w:val="333333"/>
+          <w:sz w:val="25"/>
+          <w:szCs w:val="25"/>
+          <w:lang w:eastAsia="es-ES"/>
+        </w:rPr>
+      </w:pPr>
+      <w:r>
+        <w:rPr>
+          <w:rFonts w:ascii="Helvetica" w:eastAsia="Times New Roman" w:hAnsi="Helvetica" w:cs="Helvetica"/>
+          <w:color w:val="333333"/>
+          <w:sz w:val="25"/>
+          <w:szCs w:val="25"/>
+          <w:lang w:eastAsia="es-ES"/>
+        </w:rPr>
+        <w:t xml:space="preserve">Para comenzar a usar la aplicación, haga </w:t>
+      </w:r>
+      <w:proofErr w:type="spellStart"/>
+      <w:r>
+        <w:rPr>
+          <w:rFonts w:ascii="Helvetica" w:eastAsia="Times New Roman" w:hAnsi="Helvetica" w:cs="Helvetica"/>
+          <w:color w:val="333333"/>
+          <w:sz w:val="25"/>
+          <w:szCs w:val="25"/>
+          <w:lang w:eastAsia="es-ES"/>
+        </w:rPr>
+        <w:t>click</w:t>
+      </w:r>
+      <w:proofErr w:type="spellEnd"/>
+      <w:r>
+        <w:rPr>
+          <w:rFonts w:ascii="Helvetica" w:eastAsia="Times New Roman" w:hAnsi="Helvetica" w:cs="Helvetica"/>
+          <w:color w:val="333333"/>
+          <w:sz w:val="25"/>
+          <w:szCs w:val="25"/>
+          <w:lang w:eastAsia="es-ES"/>
+        </w:rPr>
+        <w:t xml:space="preserve"> sobre el ejecutable (.exe) o el acceso directo.</w:t>
+      </w:r>
+    </w:p>
+    <w:p>
+      <w:pPr>
+        <w:pStyle w:val="Prrafodelista"/>
+        <w:shd w:val="clear" w:color="auto" w:fill="FFFFFF"/>
+        <w:spacing w:before="100" w:beforeAutospacing="1" w:after="84" w:line="360" w:lineRule="atLeast"/>
+        <w:rPr>
+          <w:rFonts w:ascii="Helvetica" w:eastAsia="Times New Roman" w:hAnsi="Helvetica" w:cs="Helvetica"/>
+          <w:color w:val="333333"/>
+          <w:sz w:val="25"/>
+          <w:szCs w:val="25"/>
+          <w:lang w:eastAsia="es-ES"/>
+        </w:rPr>
+      </w:pPr>
+    </w:p>
+    <w:p>
+      <w:pPr>
+        <w:pStyle w:val="Prrafodelista"/>
+        <w:numPr>
+          <w:ilvl w:val="0"/>
+          <w:numId w:val="6"/>
+        </w:numPr>
+        <w:shd w:val="clear" w:color="auto" w:fill="FFFFFF"/>
+        <w:spacing w:before="100" w:beforeAutospacing="1" w:after="84" w:line="360" w:lineRule="atLeast"/>
+        <w:rPr>
+          <w:rFonts w:ascii="Helvetica" w:eastAsia="Times New Roman" w:hAnsi="Helvetica" w:cs="Helvetica"/>
+          <w:color w:val="333333"/>
+          <w:sz w:val="25"/>
+          <w:szCs w:val="25"/>
+          <w:lang w:eastAsia="es-ES"/>
+        </w:rPr>
+      </w:pPr>
+      <w:r>
+        <w:rPr>
+          <w:rFonts w:ascii="Helvetica" w:eastAsia="Times New Roman" w:hAnsi="Helvetica" w:cs="Helvetica"/>
+          <w:color w:val="333333"/>
+          <w:sz w:val="25"/>
+          <w:szCs w:val="25"/>
+          <w:lang w:eastAsia="es-ES"/>
+        </w:rPr>
+        <w:t xml:space="preserve">Se le abrirá una ventana guiada. Puedes realizar el proceso de forma manual, haciendo uso de la interfaz, o automático, a través de </w:t>
+      </w:r>
+      <w:proofErr w:type="spellStart"/>
+      <w:r>
+        <w:rPr>
+          <w:rFonts w:ascii="Helvetica" w:eastAsia="Times New Roman" w:hAnsi="Helvetica" w:cs="Helvetica"/>
+          <w:color w:val="333333"/>
+          <w:sz w:val="25"/>
+          <w:szCs w:val="25"/>
+          <w:lang w:eastAsia="es-ES"/>
+        </w:rPr>
+        <w:t>Lua</w:t>
+      </w:r>
+      <w:proofErr w:type="spellEnd"/>
+      <w:r>
+        <w:rPr>
+          <w:rFonts w:ascii="Helvetica" w:eastAsia="Times New Roman" w:hAnsi="Helvetica" w:cs="Helvetica"/>
+          <w:color w:val="333333"/>
+          <w:sz w:val="25"/>
+          <w:szCs w:val="25"/>
+          <w:lang w:eastAsia="es-ES"/>
+        </w:rPr>
+        <w:t xml:space="preserve">. Para el primero, seleccione el archivo zip, se le listará los archivos </w:t>
+      </w:r>
+      <w:r>
+        <w:rPr>
+          <w:rFonts w:ascii="Helvetica" w:eastAsia="Times New Roman" w:hAnsi="Helvetica" w:cs="Helvetica"/>
+          <w:color w:val="333333"/>
+          <w:sz w:val="25"/>
+          <w:szCs w:val="25"/>
+          <w:lang w:eastAsia="es-ES"/>
+        </w:rPr>
+        <w:lastRenderedPageBreak/>
+        <w:t xml:space="preserve">que contiene. Si desea modificar uno simplemente cambie y guarde su contenido. Adicionalmente puede agregar o quitar </w:t>
+      </w:r>
+      <w:proofErr w:type="spellStart"/>
+      <w:r>
+        <w:rPr>
+          <w:rFonts w:ascii="Helvetica" w:eastAsia="Times New Roman" w:hAnsi="Helvetica" w:cs="Helvetica"/>
+          <w:color w:val="333333"/>
+          <w:sz w:val="25"/>
+          <w:szCs w:val="25"/>
+          <w:lang w:eastAsia="es-ES"/>
+        </w:rPr>
+        <w:t>achivos</w:t>
+      </w:r>
+      <w:proofErr w:type="spellEnd"/>
+      <w:r>
+        <w:rPr>
+          <w:rFonts w:ascii="Helvetica" w:eastAsia="Times New Roman" w:hAnsi="Helvetica" w:cs="Helvetica"/>
+          <w:color w:val="333333"/>
+          <w:sz w:val="25"/>
+          <w:szCs w:val="25"/>
+          <w:lang w:eastAsia="es-ES"/>
+        </w:rPr>
+        <w:t>.</w:t>
+      </w:r>
+    </w:p>
+    <w:p>
+      <w:pPr>
+        <w:pStyle w:val="Prrafodelista"/>
+        <w:shd w:val="clear" w:color="auto" w:fill="FFFFFF"/>
+        <w:spacing w:before="100" w:beforeAutospacing="1" w:after="84" w:line="360" w:lineRule="atLeast"/>
+        <w:rPr>
+          <w:rFonts w:ascii="Helvetica" w:eastAsia="Times New Roman" w:hAnsi="Helvetica" w:cs="Helvetica"/>
+          <w:i/>
+          <w:iCs/>
+          <w:color w:val="333333"/>
+          <w:sz w:val="25"/>
+          <w:szCs w:val="25"/>
+          <w:lang w:eastAsia="es-ES"/>
+        </w:rPr>
+      </w:pPr>
+      <w:r>
+        <w:rPr>
+          <w:rFonts w:ascii="Helvetica" w:eastAsia="Times New Roman" w:hAnsi="Helvetica" w:cs="Helvetica"/>
+          <w:color w:val="333333"/>
+          <w:sz w:val="25"/>
+          <w:szCs w:val="25"/>
+          <w:lang w:eastAsia="es-ES"/>
+        </w:rPr>
+        <w:t xml:space="preserve">Si lo que desea es realizar la operación con </w:t>
+      </w:r>
+      <w:proofErr w:type="spellStart"/>
+      <w:r>
+        <w:rPr>
+          <w:rFonts w:ascii="Helvetica" w:eastAsia="Times New Roman" w:hAnsi="Helvetica" w:cs="Helvetica"/>
+          <w:color w:val="333333"/>
+          <w:sz w:val="25"/>
+          <w:szCs w:val="25"/>
+          <w:lang w:eastAsia="es-ES"/>
+        </w:rPr>
+        <w:t>Lua</w:t>
+      </w:r>
+      <w:proofErr w:type="spellEnd"/>
+      <w:r>
+        <w:rPr>
+          <w:rFonts w:ascii="Helvetica" w:eastAsia="Times New Roman" w:hAnsi="Helvetica" w:cs="Helvetica"/>
+          <w:color w:val="333333"/>
+          <w:sz w:val="25"/>
+          <w:szCs w:val="25"/>
+          <w:lang w:eastAsia="es-ES"/>
+        </w:rPr>
+        <w:t xml:space="preserve">, necesitará crear un script con un esquema específico. </w:t>
+      </w:r>
+      <w:r>
+        <w:rPr>
+          <w:rFonts w:ascii="Helvetica" w:eastAsia="Times New Roman" w:hAnsi="Helvetica" w:cs="Helvetica"/>
+          <w:i/>
+          <w:iCs/>
+          <w:color w:val="333333"/>
+          <w:sz w:val="25"/>
+          <w:szCs w:val="25"/>
+          <w:lang w:eastAsia="es-ES"/>
+        </w:rPr>
+        <w:t xml:space="preserve">Más </w:t>
+      </w:r>
+      <w:proofErr w:type="spellStart"/>
+      <w:r>
+        <w:rPr>
+          <w:rFonts w:ascii="Helvetica" w:eastAsia="Times New Roman" w:hAnsi="Helvetica" w:cs="Helvetica"/>
+          <w:i/>
+          <w:iCs/>
+          <w:color w:val="333333"/>
+          <w:sz w:val="25"/>
+          <w:szCs w:val="25"/>
+          <w:lang w:eastAsia="es-ES"/>
+        </w:rPr>
+        <w:t>info</w:t>
+      </w:r>
+      <w:proofErr w:type="spellEnd"/>
+      <w:r>
+        <w:rPr>
+          <w:rFonts w:ascii="Helvetica" w:eastAsia="Times New Roman" w:hAnsi="Helvetica" w:cs="Helvetica"/>
+          <w:i/>
+          <w:iCs/>
+          <w:color w:val="333333"/>
+          <w:sz w:val="25"/>
+          <w:szCs w:val="25"/>
+          <w:lang w:eastAsia="es-ES"/>
+        </w:rPr>
+        <w:t xml:space="preserve"> en la sección ‘</w:t>
+      </w:r>
+      <w:proofErr w:type="spellStart"/>
+      <w:r>
+        <w:rPr>
+          <w:rFonts w:ascii="Helvetica" w:eastAsia="Times New Roman" w:hAnsi="Helvetica" w:cs="Helvetica"/>
+          <w:i/>
+          <w:iCs/>
+          <w:color w:val="333333"/>
+          <w:sz w:val="25"/>
+          <w:szCs w:val="25"/>
+          <w:lang w:eastAsia="es-ES"/>
+        </w:rPr>
+        <w:t>Lua</w:t>
+      </w:r>
+      <w:proofErr w:type="spellEnd"/>
+      <w:r>
+        <w:rPr>
+          <w:rFonts w:ascii="Helvetica" w:eastAsia="Times New Roman" w:hAnsi="Helvetica" w:cs="Helvetica"/>
+          <w:i/>
+          <w:iCs/>
+          <w:color w:val="333333"/>
+          <w:sz w:val="25"/>
+          <w:szCs w:val="25"/>
+          <w:lang w:eastAsia="es-ES"/>
+        </w:rPr>
+        <w:t xml:space="preserve"> Scripting’ de este mismo documento.</w:t>
+      </w:r>
+    </w:p>
+    <w:p>
+      <w:pPr>
+        <w:pStyle w:val="Prrafodelista"/>
+        <w:shd w:val="clear" w:color="auto" w:fill="FFFFFF"/>
+        <w:spacing w:before="100" w:beforeAutospacing="1" w:after="84" w:line="360" w:lineRule="atLeast"/>
+        <w:rPr>
+          <w:rFonts w:ascii="Helvetica" w:eastAsia="Times New Roman" w:hAnsi="Helvetica" w:cs="Helvetica"/>
+          <w:i/>
+          <w:iCs/>
+          <w:color w:val="333333"/>
+          <w:sz w:val="25"/>
+          <w:szCs w:val="25"/>
+          <w:lang w:eastAsia="es-ES"/>
+        </w:rPr>
+      </w:pPr>
+    </w:p>
+    <w:p>
+      <w:pPr>
+        <w:pStyle w:val="Prrafodelista"/>
+        <w:numPr>
+          <w:ilvl w:val="0"/>
+          <w:numId w:val="6"/>
+        </w:numPr>
+        <w:shd w:val="clear" w:color="auto" w:fill="FFFFFF"/>
+        <w:spacing w:before="100" w:beforeAutospacing="1" w:after="84" w:line="360" w:lineRule="atLeast"/>
+        <w:rPr>
+          <w:rFonts w:ascii="Helvetica" w:eastAsia="Times New Roman" w:hAnsi="Helvetica" w:cs="Helvetica"/>
+          <w:i/>
+          <w:iCs/>
+          <w:color w:val="333333"/>
+          <w:sz w:val="25"/>
+          <w:szCs w:val="25"/>
+          <w:lang w:eastAsia="es-ES"/>
+        </w:rPr>
+      </w:pPr>
+      <w:r>
+        <w:rPr>
+          <w:rFonts w:ascii="Helvetica" w:eastAsia="Times New Roman" w:hAnsi="Helvetica" w:cs="Helvetica"/>
+          <w:color w:val="333333"/>
+          <w:sz w:val="25"/>
+          <w:szCs w:val="25"/>
+          <w:lang w:eastAsia="es-ES"/>
+        </w:rPr>
+        <w:t>Repita los pasos descriptos en el punto dos cada vez que quiera abrir y modificar un nuevo archivo zip.</w:t>
+      </w:r>
+    </w:p>
+    <w:p>
+      <w:pPr>
+        <w:pStyle w:val="Prrafodelista"/>
+        <w:numPr>
+          <w:ilvl w:val="0"/>
+          <w:numId w:val="6"/>
+        </w:numPr>
+        <w:shd w:val="clear" w:color="auto" w:fill="FFFFFF"/>
+        <w:spacing w:before="100" w:beforeAutospacing="1" w:after="84" w:line="360" w:lineRule="atLeast"/>
+        <w:rPr>
+          <w:rFonts w:ascii="Helvetica" w:eastAsia="Times New Roman" w:hAnsi="Helvetica" w:cs="Helvetica"/>
+          <w:i/>
+          <w:iCs/>
+          <w:color w:val="333333"/>
+          <w:sz w:val="25"/>
+          <w:szCs w:val="25"/>
+          <w:lang w:eastAsia="es-ES"/>
+        </w:rPr>
+      </w:pPr>
+      <w:r>
+        <w:rPr>
+          <w:rFonts w:ascii="Helvetica" w:eastAsia="Times New Roman" w:hAnsi="Helvetica" w:cs="Helvetica"/>
+          <w:color w:val="333333"/>
+          <w:sz w:val="25"/>
+          <w:szCs w:val="25"/>
+          <w:lang w:eastAsia="es-ES"/>
+        </w:rPr>
+        <w:t xml:space="preserve">Para salir de la herramienta simplemente haga </w:t>
+      </w:r>
+      <w:proofErr w:type="spellStart"/>
+      <w:r>
+        <w:rPr>
+          <w:rFonts w:ascii="Helvetica" w:eastAsia="Times New Roman" w:hAnsi="Helvetica" w:cs="Helvetica"/>
+          <w:color w:val="333333"/>
+          <w:sz w:val="25"/>
+          <w:szCs w:val="25"/>
+          <w:lang w:eastAsia="es-ES"/>
+        </w:rPr>
+        <w:t>click</w:t>
+      </w:r>
+      <w:proofErr w:type="spellEnd"/>
+      <w:r>
+        <w:rPr>
+          <w:rFonts w:ascii="Helvetica" w:eastAsia="Times New Roman" w:hAnsi="Helvetica" w:cs="Helvetica"/>
+          <w:color w:val="333333"/>
+          <w:sz w:val="25"/>
+          <w:szCs w:val="25"/>
+          <w:lang w:eastAsia="es-ES"/>
+        </w:rPr>
+        <w:t xml:space="preserve"> en la opción de escape en la esquina superior derecha. Recuerde guardar sus cambios antes de abandonarla, o de lo contrario estos no se modificarán.</w:t>
+      </w:r>
+    </w:p>
+    <w:p>
+      <w:pPr>
+        <w:shd w:val="clear" w:color="auto" w:fill="FFFFFF"/>
+        <w:spacing w:before="100" w:beforeAutospacing="1" w:after="84" w:line="360" w:lineRule="atLeast"/>
+        <w:rPr>
+          <w:rFonts w:ascii="Helvetica" w:eastAsia="Times New Roman" w:hAnsi="Helvetica" w:cs="Helvetica"/>
+          <w:i/>
+          <w:iCs/>
+          <w:color w:val="333333"/>
+          <w:sz w:val="25"/>
+          <w:szCs w:val="25"/>
+          <w:lang w:eastAsia="es-ES"/>
+        </w:rPr>
+      </w:pPr>
+    </w:p>
+    <w:p>
+      <w:pPr>
+        <w:shd w:val="clear" w:color="auto" w:fill="FFFFFF"/>
+        <w:spacing w:before="100" w:beforeAutospacing="1" w:after="84" w:line="360" w:lineRule="atLeast"/>
+        <w:rPr>
+          <w:rFonts w:ascii="Helvetica" w:eastAsia="Times New Roman" w:hAnsi="Helvetica" w:cs="Helvetica"/>
+          <w:color w:val="333333"/>
+          <w:sz w:val="25"/>
+          <w:szCs w:val="25"/>
+          <w:u w:val="single"/>
+          <w:lang w:eastAsia="es-ES"/>
+        </w:rPr>
+      </w:pPr>
+      <w:proofErr w:type="spellStart"/>
+      <w:r>
+        <w:rPr>
+          <w:rFonts w:ascii="Helvetica" w:eastAsia="Times New Roman" w:hAnsi="Helvetica" w:cs="Helvetica"/>
+          <w:color w:val="333333"/>
+          <w:sz w:val="25"/>
+          <w:szCs w:val="25"/>
+          <w:u w:val="single"/>
+          <w:lang w:eastAsia="es-ES"/>
+        </w:rPr>
+        <w:t>Lua</w:t>
+      </w:r>
+      <w:proofErr w:type="spellEnd"/>
+      <w:r>
+        <w:rPr>
+          <w:rFonts w:ascii="Helvetica" w:eastAsia="Times New Roman" w:hAnsi="Helvetica" w:cs="Helvetica"/>
+          <w:color w:val="333333"/>
+          <w:sz w:val="25"/>
+          <w:szCs w:val="25"/>
+          <w:u w:val="single"/>
+          <w:lang w:eastAsia="es-ES"/>
+        </w:rPr>
+        <w:t xml:space="preserve"> Scripting</w:t>
+      </w:r>
+    </w:p>
+    <w:p>
+      <w:pPr>
+        <w:shd w:val="clear" w:color="auto" w:fill="FFFFFF"/>
+        <w:spacing w:before="100" w:beforeAutospacing="1" w:after="84" w:line="360" w:lineRule="atLeast"/>
+        <w:rPr>
+          <w:rFonts w:ascii="Helvetica" w:eastAsia="Times New Roman" w:hAnsi="Helvetica" w:cs="Helvetica"/>
+          <w:color w:val="333333"/>
+          <w:sz w:val="25"/>
+          <w:szCs w:val="25"/>
+          <w:lang w:eastAsia="es-ES"/>
+        </w:rPr>
+      </w:pPr>
+      <w:r>
+        <w:rPr>
+          <w:rFonts w:ascii="Helvetica" w:eastAsia="Times New Roman" w:hAnsi="Helvetica" w:cs="Helvetica"/>
+          <w:color w:val="333333"/>
+          <w:sz w:val="25"/>
+          <w:szCs w:val="25"/>
+          <w:lang w:eastAsia="es-ES"/>
+        </w:rPr>
+        <w:t>La herramienta posee una automatización a través de la recogida como input de un archivo .</w:t>
+      </w:r>
+      <w:proofErr w:type="spellStart"/>
+      <w:r>
+        <w:rPr>
+          <w:rFonts w:ascii="Helvetica" w:eastAsia="Times New Roman" w:hAnsi="Helvetica" w:cs="Helvetica"/>
+          <w:i/>
+          <w:iCs/>
+          <w:color w:val="333333"/>
+          <w:sz w:val="25"/>
+          <w:szCs w:val="25"/>
+          <w:lang w:eastAsia="es-ES"/>
+        </w:rPr>
+        <w:t>lua</w:t>
+      </w:r>
+      <w:proofErr w:type="spellEnd"/>
+      <w:r>
+        <w:rPr>
+          <w:rFonts w:ascii="Helvetica" w:eastAsia="Times New Roman" w:hAnsi="Helvetica" w:cs="Helvetica"/>
+          <w:color w:val="333333"/>
+          <w:sz w:val="25"/>
+          <w:szCs w:val="25"/>
+          <w:lang w:eastAsia="es-ES"/>
+        </w:rPr>
+        <w:t>. Su funcionamiento es el de abrir, modificar y guardar</w:t>
+      </w:r>
+      <w:r>
+        <w:rPr>
+          <w:rFonts w:ascii="Helvetica" w:eastAsia="Times New Roman" w:hAnsi="Helvetica" w:cs="Helvetica"/>
+          <w:color w:val="333333"/>
+          <w:sz w:val="25"/>
+          <w:szCs w:val="25"/>
+          <w:lang w:eastAsia="es-ES"/>
+        </w:rPr>
+        <w:t xml:space="preserve"> y borrar</w:t>
+      </w:r>
+      <w:r>
+        <w:rPr>
+          <w:rFonts w:ascii="Helvetica" w:eastAsia="Times New Roman" w:hAnsi="Helvetica" w:cs="Helvetica"/>
+          <w:color w:val="333333"/>
+          <w:sz w:val="25"/>
+          <w:szCs w:val="25"/>
+          <w:lang w:eastAsia="es-ES"/>
+        </w:rPr>
+        <w:t xml:space="preserve"> un archivo en una sola operación sin necesidad de hacer uso de la interfaz.</w:t>
+      </w:r>
+    </w:p>
+    <w:p>
+      <w:pPr>
+        <w:shd w:val="clear" w:color="auto" w:fill="FFFFFF"/>
+        <w:spacing w:before="100" w:beforeAutospacing="1" w:after="84" w:line="360" w:lineRule="atLeast"/>
+        <w:rPr>
+          <w:rFonts w:ascii="Helvetica" w:eastAsia="Times New Roman" w:hAnsi="Helvetica" w:cs="Helvetica"/>
+          <w:color w:val="333333"/>
+          <w:sz w:val="25"/>
+          <w:szCs w:val="25"/>
+          <w:lang w:eastAsia="es-ES"/>
+        </w:rPr>
+      </w:pPr>
+      <w:r>
+        <w:rPr>
+          <w:rFonts w:ascii="Helvetica" w:eastAsia="Times New Roman" w:hAnsi="Helvetica" w:cs="Helvetica"/>
+          <w:color w:val="333333"/>
+          <w:sz w:val="25"/>
+          <w:szCs w:val="25"/>
+          <w:lang w:eastAsia="es-ES"/>
+        </w:rPr>
+        <w:t>Para ello escriba un archivo de texto con la siguiente estructura y guárdelo con extensión .</w:t>
+      </w:r>
+      <w:proofErr w:type="spellStart"/>
+      <w:r>
+        <w:rPr>
+          <w:rFonts w:ascii="Helvetica" w:eastAsia="Times New Roman" w:hAnsi="Helvetica" w:cs="Helvetica"/>
+          <w:i/>
+          <w:iCs/>
+          <w:color w:val="333333"/>
+          <w:sz w:val="25"/>
+          <w:szCs w:val="25"/>
+          <w:lang w:eastAsia="es-ES"/>
+        </w:rPr>
+        <w:t>lua</w:t>
+      </w:r>
+      <w:proofErr w:type="spellEnd"/>
+      <w:r>
+        <w:rPr>
+          <w:rFonts w:ascii="Helvetica" w:eastAsia="Times New Roman" w:hAnsi="Helvetica" w:cs="Helvetica"/>
+          <w:color w:val="333333"/>
+          <w:sz w:val="25"/>
+          <w:szCs w:val="25"/>
+          <w:lang w:eastAsia="es-ES"/>
+        </w:rPr>
+        <w:t xml:space="preserve"> para que el compilador pueda entender que se trata de scripting para el modelo de datos. </w:t>
+      </w:r>
+    </w:p>
+    <w:p>
+      <w:pPr>
+        <w:shd w:val="clear" w:color="auto" w:fill="FFFFFF"/>
+        <w:spacing w:before="100" w:beforeAutospacing="1" w:after="84" w:line="360" w:lineRule="atLeast"/>
+        <w:rPr>
+          <w:rFonts w:ascii="Consolas" w:eastAsia="Times New Roman" w:hAnsi="Consolas" w:cs="Helvetica"/>
+          <w:color w:val="333333"/>
+          <w:sz w:val="25"/>
+          <w:szCs w:val="25"/>
+          <w:lang w:eastAsia="es-ES"/>
+        </w:rPr>
+      </w:pPr>
+      <w:proofErr w:type="spellStart"/>
+      <w:r>
+        <w:rPr>
+          <w:rFonts w:ascii="Consolas" w:eastAsia="Times New Roman" w:hAnsi="Consolas" w:cs="Helvetica"/>
+          <w:color w:val="333333"/>
+          <w:sz w:val="25"/>
+          <w:szCs w:val="25"/>
+          <w:lang w:eastAsia="es-ES"/>
+        </w:rPr>
+        <w:t>open_zip</w:t>
+      </w:r>
+      <w:proofErr w:type="spellEnd"/>
+      <w:r>
+        <w:rPr>
+          <w:rFonts w:ascii="Consolas" w:eastAsia="Times New Roman" w:hAnsi="Consolas" w:cs="Helvetica"/>
+          <w:color w:val="333333"/>
+          <w:sz w:val="25"/>
+          <w:szCs w:val="25"/>
+          <w:lang w:eastAsia="es-ES"/>
+        </w:rPr>
+        <w:t>(“[</w:t>
+      </w:r>
+      <w:proofErr w:type="spellStart"/>
+      <w:r>
+        <w:rPr>
+          <w:rFonts w:ascii="Consolas" w:eastAsia="Times New Roman" w:hAnsi="Consolas" w:cs="Helvetica"/>
+          <w:color w:val="333333"/>
+          <w:sz w:val="25"/>
+          <w:szCs w:val="25"/>
+          <w:lang w:eastAsia="es-ES"/>
+        </w:rPr>
+        <w:t>ruta_absoluta</w:t>
+      </w:r>
+      <w:proofErr w:type="spellEnd"/>
+      <w:r>
+        <w:rPr>
+          <w:rFonts w:ascii="Consolas" w:eastAsia="Times New Roman" w:hAnsi="Consolas" w:cs="Helvetica"/>
+          <w:color w:val="333333"/>
+          <w:sz w:val="25"/>
+          <w:szCs w:val="25"/>
+          <w:lang w:eastAsia="es-ES"/>
+        </w:rPr>
+        <w:t>]”)</w:t>
+      </w:r>
+    </w:p>
+    <w:p>
+      <w:pPr>
+        <w:shd w:val="clear" w:color="auto" w:fill="FFFFFF"/>
+        <w:spacing w:before="100" w:beforeAutospacing="1" w:after="84" w:line="360" w:lineRule="atLeast"/>
+        <w:rPr>
+          <w:rFonts w:ascii="Consolas" w:eastAsia="Times New Roman" w:hAnsi="Consolas" w:cs="Helvetica"/>
+          <w:color w:val="333333"/>
+          <w:sz w:val="25"/>
+          <w:szCs w:val="25"/>
+          <w:lang w:eastAsia="es-ES"/>
+        </w:rPr>
+      </w:pPr>
+      <w:proofErr w:type="spellStart"/>
+      <w:r>
+        <w:rPr>
+          <w:rFonts w:ascii="Consolas" w:eastAsia="Times New Roman" w:hAnsi="Consolas" w:cs="Helvetica"/>
+          <w:color w:val="333333"/>
+          <w:sz w:val="25"/>
+          <w:szCs w:val="25"/>
+          <w:lang w:eastAsia="es-ES"/>
+        </w:rPr>
+        <w:t>add_archive</w:t>
+      </w:r>
+      <w:proofErr w:type="spellEnd"/>
+      <w:r>
+        <w:rPr>
+          <w:rFonts w:ascii="Consolas" w:eastAsia="Times New Roman" w:hAnsi="Consolas" w:cs="Helvetica"/>
+          <w:color w:val="333333"/>
+          <w:sz w:val="25"/>
+          <w:szCs w:val="25"/>
+          <w:lang w:eastAsia="es-ES"/>
+        </w:rPr>
+        <w:t>(“[</w:t>
+      </w:r>
+      <w:proofErr w:type="spellStart"/>
+      <w:r>
+        <w:rPr>
+          <w:rFonts w:ascii="Consolas" w:eastAsia="Times New Roman" w:hAnsi="Consolas" w:cs="Helvetica"/>
+          <w:color w:val="333333"/>
+          <w:sz w:val="25"/>
+          <w:szCs w:val="25"/>
+          <w:lang w:eastAsia="es-ES"/>
+        </w:rPr>
+        <w:t>ruta_absoluta</w:t>
+      </w:r>
+      <w:proofErr w:type="spellEnd"/>
+      <w:r>
+        <w:rPr>
+          <w:rFonts w:ascii="Consolas" w:eastAsia="Times New Roman" w:hAnsi="Consolas" w:cs="Helvetica"/>
+          <w:color w:val="333333"/>
+          <w:sz w:val="25"/>
+          <w:szCs w:val="25"/>
+          <w:lang w:eastAsia="es-ES"/>
+        </w:rPr>
+        <w:t>]”)</w:t>
+      </w:r>
+    </w:p>
+    <w:p>
+      <w:pPr>
+        <w:shd w:val="clear" w:color="auto" w:fill="FFFFFF"/>
+        <w:spacing w:before="100" w:beforeAutospacing="1" w:after="84" w:line="360" w:lineRule="atLeast"/>
+        <w:rPr>
+          <w:rFonts w:ascii="Consolas" w:eastAsia="Times New Roman" w:hAnsi="Consolas" w:cs="Helvetica"/>
+          <w:color w:val="333333"/>
+          <w:sz w:val="25"/>
+          <w:szCs w:val="25"/>
+          <w:lang w:eastAsia="es-ES"/>
+        </w:rPr>
+      </w:pPr>
+      <w:proofErr w:type="spellStart"/>
+      <w:r>
+        <w:rPr>
+          <w:rFonts w:ascii="Consolas" w:eastAsia="Times New Roman" w:hAnsi="Consolas" w:cs="Helvetica"/>
+          <w:color w:val="333333"/>
+          <w:sz w:val="25"/>
+          <w:szCs w:val="25"/>
+          <w:lang w:eastAsia="es-ES"/>
+        </w:rPr>
+        <w:t>delete_archive</w:t>
+      </w:r>
+      <w:proofErr w:type="spellEnd"/>
+      <w:r>
+        <w:rPr>
+          <w:rFonts w:ascii="Consolas" w:eastAsia="Times New Roman" w:hAnsi="Consolas" w:cs="Helvetica"/>
+          <w:color w:val="333333"/>
+          <w:sz w:val="25"/>
+          <w:szCs w:val="25"/>
+          <w:lang w:eastAsia="es-ES"/>
+        </w:rPr>
+        <w:t>(“[</w:t>
+      </w:r>
+      <w:proofErr w:type="spellStart"/>
+      <w:r>
+        <w:rPr>
+          <w:rFonts w:ascii="Consolas" w:eastAsia="Times New Roman" w:hAnsi="Consolas" w:cs="Helvetica"/>
+          <w:color w:val="333333"/>
+          <w:sz w:val="25"/>
+          <w:szCs w:val="25"/>
+          <w:lang w:eastAsia="es-ES"/>
+        </w:rPr>
+        <w:t>nombre_del_archivo</w:t>
+      </w:r>
+      <w:proofErr w:type="spellEnd"/>
+      <w:r>
+        <w:rPr>
+          <w:rFonts w:ascii="Consolas" w:eastAsia="Times New Roman" w:hAnsi="Consolas" w:cs="Helvetica"/>
+          <w:color w:val="333333"/>
+          <w:sz w:val="25"/>
+          <w:szCs w:val="25"/>
+          <w:lang w:eastAsia="es-ES"/>
+        </w:rPr>
+        <w:t>]”)</w:t>
+      </w:r>
+    </w:p>
+    <w:p>
+      <w:pPr>
+        <w:shd w:val="clear" w:color="auto" w:fill="FFFFFF"/>
+        <w:spacing w:before="100" w:beforeAutospacing="1" w:after="84" w:line="360" w:lineRule="atLeast"/>
+        <w:rPr>
+          <w:rFonts w:ascii="Helvetica" w:eastAsia="Times New Roman" w:hAnsi="Helvetica" w:cs="Helvetica"/>
+          <w:color w:val="333333"/>
+          <w:sz w:val="25"/>
+          <w:szCs w:val="25"/>
+          <w:lang w:eastAsia="es-ES"/>
+        </w:rPr>
+      </w:pPr>
+      <w:r>
+        <w:rPr>
+          <w:rFonts w:ascii="Helvetica" w:eastAsia="Times New Roman" w:hAnsi="Helvetica" w:cs="Helvetica"/>
+          <w:b/>
+          <w:bCs/>
+          <w:color w:val="333333"/>
+          <w:sz w:val="25"/>
+          <w:szCs w:val="25"/>
+          <w:lang w:eastAsia="es-ES"/>
+        </w:rPr>
+        <w:t>Importante</w:t>
+      </w:r>
+      <w:r>
+        <w:rPr>
+          <w:rFonts w:ascii="Helvetica" w:eastAsia="Times New Roman" w:hAnsi="Helvetica" w:cs="Helvetica"/>
+          <w:color w:val="333333"/>
+          <w:sz w:val="25"/>
+          <w:szCs w:val="25"/>
+          <w:lang w:eastAsia="es-ES"/>
+        </w:rPr>
+        <w:t xml:space="preserve">: Sustituya lo que se encuentra entre </w:t>
+      </w:r>
+      <w:proofErr w:type="gramStart"/>
+      <w:r>
+        <w:rPr>
+          <w:rFonts w:ascii="Helvetica" w:eastAsia="Times New Roman" w:hAnsi="Helvetica" w:cs="Helvetica"/>
+          <w:color w:val="333333"/>
+          <w:sz w:val="25"/>
+          <w:szCs w:val="25"/>
+          <w:lang w:eastAsia="es-ES"/>
+        </w:rPr>
+        <w:t>[ ]</w:t>
+      </w:r>
+      <w:proofErr w:type="gramEnd"/>
+      <w:r>
+        <w:rPr>
+          <w:rFonts w:ascii="Helvetica" w:eastAsia="Times New Roman" w:hAnsi="Helvetica" w:cs="Helvetica"/>
+          <w:color w:val="333333"/>
+          <w:sz w:val="25"/>
+          <w:szCs w:val="25"/>
+          <w:lang w:eastAsia="es-ES"/>
+        </w:rPr>
+        <w:t xml:space="preserve">, por su ruta del archivo o fichero correspondiente. El tipo de dato que recibe es </w:t>
+      </w:r>
+      <w:proofErr w:type="spellStart"/>
+      <w:r>
+        <w:rPr>
+          <w:rFonts w:ascii="Helvetica" w:eastAsia="Times New Roman" w:hAnsi="Helvetica" w:cs="Helvetica"/>
+          <w:i/>
+          <w:iCs/>
+          <w:color w:val="333333"/>
+          <w:sz w:val="25"/>
+          <w:szCs w:val="25"/>
+          <w:lang w:eastAsia="es-ES"/>
+        </w:rPr>
+        <w:t>string</w:t>
+      </w:r>
+      <w:proofErr w:type="spellEnd"/>
+      <w:r>
+        <w:rPr>
+          <w:rFonts w:ascii="Helvetica" w:eastAsia="Times New Roman" w:hAnsi="Helvetica" w:cs="Helvetica"/>
+          <w:color w:val="333333"/>
+          <w:sz w:val="25"/>
+          <w:szCs w:val="25"/>
+          <w:lang w:eastAsia="es-ES"/>
+        </w:rPr>
+        <w:t>.</w:t>
+      </w:r>
+      <w:r>
+        <w:rPr>
+          <w:rFonts w:ascii="Helvetica" w:eastAsia="Times New Roman" w:hAnsi="Helvetica" w:cs="Helvetica"/>
+          <w:color w:val="333333"/>
+          <w:sz w:val="25"/>
+          <w:szCs w:val="25"/>
+          <w:lang w:eastAsia="es-ES"/>
+        </w:rPr>
+        <w:t xml:space="preserve"> Recuerde además usar doble barra (“\\”) en la separación entre directorios.</w:t>
+      </w:r>
+    </w:p>
+    <w:p>
+      <w:pPr>
+        <w:shd w:val="clear" w:color="auto" w:fill="FFFFFF"/>
+        <w:spacing w:before="100" w:beforeAutospacing="1" w:after="84" w:line="360" w:lineRule="atLeast"/>
+        <w:rPr>
+          <w:rFonts w:ascii="Helvetica" w:eastAsia="Times New Roman" w:hAnsi="Helvetica" w:cs="Helvetica"/>
+          <w:i/>
+          <w:iCs/>
+          <w:color w:val="333333"/>
+          <w:sz w:val="25"/>
+          <w:szCs w:val="25"/>
+          <w:lang w:val="en-US" w:eastAsia="es-ES"/>
+        </w:rPr>
+      </w:pPr>
+      <w:r>
+        <w:rPr>
+          <w:rFonts w:ascii="Helvetica" w:eastAsia="Times New Roman" w:hAnsi="Helvetica" w:cs="Helvetica"/>
+          <w:i/>
+          <w:iCs/>
+          <w:color w:val="333333"/>
+          <w:sz w:val="25"/>
+          <w:szCs w:val="25"/>
+          <w:lang w:val="en-US" w:eastAsia="es-ES"/>
+        </w:rPr>
+        <w:t>Ex.</w:t>
+      </w:r>
+    </w:p>
+    <w:p>
+      <w:pPr>
+        <w:shd w:val="clear" w:color="auto" w:fill="FFFFFF"/>
+        <w:spacing w:before="100" w:beforeAutospacing="1" w:after="84" w:line="360" w:lineRule="atLeast"/>
+        <w:rPr>
+          <w:rFonts w:ascii="Helvetica" w:eastAsia="Times New Roman" w:hAnsi="Helvetica" w:cs="Helvetica"/>
+          <w:i/>
+          <w:iCs/>
+          <w:color w:val="333333"/>
+          <w:sz w:val="25"/>
+          <w:szCs w:val="25"/>
+          <w:lang w:val="en-US" w:eastAsia="es-ES"/>
+        </w:rPr>
+      </w:pPr>
+      <w:r>
+        <w:rPr>
+          <w:rFonts w:ascii="Helvetica" w:eastAsia="Times New Roman" w:hAnsi="Helvetica" w:cs="Helvetica"/>
+          <w:i/>
+          <w:iCs/>
+          <w:color w:val="333333"/>
+          <w:sz w:val="25"/>
+          <w:szCs w:val="25"/>
+          <w:lang w:val="en-US" w:eastAsia="es-ES"/>
+        </w:rPr>
+        <w:t>D:\\Dev\\VisualStudio\\middleware-tool\\fronted\\projects\\test.zip</w:t>
+      </w:r>
+    </w:p>
+    <w:p>
+      <w:pPr>
+        <w:shd w:val="clear" w:color="auto" w:fill="FFFFFF"/>
+        <w:spacing w:before="100" w:beforeAutospacing="1" w:after="84" w:line="360" w:lineRule="atLeast"/>
+        <w:rPr>
+          <w:rFonts w:ascii="Helvetica" w:eastAsia="Times New Roman" w:hAnsi="Helvetica" w:cs="Helvetica"/>
+          <w:color w:val="333333"/>
+          <w:sz w:val="25"/>
+          <w:szCs w:val="25"/>
+          <w:lang w:eastAsia="es-ES"/>
+        </w:rPr>
+      </w:pPr>
+      <w:r>
+        <w:rPr>
+          <w:rFonts w:ascii="Helvetica" w:eastAsia="Times New Roman" w:hAnsi="Helvetica" w:cs="Helvetica"/>
+          <w:color w:val="333333"/>
+          <w:sz w:val="25"/>
+          <w:szCs w:val="25"/>
+          <w:lang w:eastAsia="es-ES"/>
+        </w:rPr>
+        <w:lastRenderedPageBreak/>
+        <w:t xml:space="preserve">Por último, inicie la aplicación y haga </w:t>
+      </w:r>
+      <w:proofErr w:type="spellStart"/>
+      <w:r>
+        <w:rPr>
+          <w:rFonts w:ascii="Helvetica" w:eastAsia="Times New Roman" w:hAnsi="Helvetica" w:cs="Helvetica"/>
+          <w:color w:val="333333"/>
+          <w:sz w:val="25"/>
+          <w:szCs w:val="25"/>
+          <w:lang w:eastAsia="es-ES"/>
+        </w:rPr>
+        <w:t>click</w:t>
+      </w:r>
+      <w:proofErr w:type="spellEnd"/>
+      <w:r>
+        <w:rPr>
+          <w:rFonts w:ascii="Helvetica" w:eastAsia="Times New Roman" w:hAnsi="Helvetica" w:cs="Helvetica"/>
+          <w:color w:val="333333"/>
+          <w:sz w:val="25"/>
+          <w:szCs w:val="25"/>
+          <w:lang w:eastAsia="es-ES"/>
+        </w:rPr>
+        <w:t xml:space="preserve"> sobre el botón “</w:t>
+      </w:r>
+      <w:proofErr w:type="spellStart"/>
+      <w:r>
+        <w:rPr>
+          <w:rFonts w:ascii="Helvetica" w:eastAsia="Times New Roman" w:hAnsi="Helvetica" w:cs="Helvetica"/>
+          <w:i/>
+          <w:iCs/>
+          <w:color w:val="333333"/>
+          <w:sz w:val="25"/>
+          <w:szCs w:val="25"/>
+          <w:lang w:eastAsia="es-ES"/>
+        </w:rPr>
+        <w:t>execute</w:t>
+      </w:r>
+      <w:proofErr w:type="spellEnd"/>
+      <w:r>
+        <w:rPr>
+          <w:rFonts w:ascii="Helvetica" w:eastAsia="Times New Roman" w:hAnsi="Helvetica" w:cs="Helvetica"/>
+          <w:i/>
+          <w:iCs/>
+          <w:color w:val="333333"/>
+          <w:sz w:val="25"/>
+          <w:szCs w:val="25"/>
+          <w:lang w:eastAsia="es-ES"/>
+        </w:rPr>
+        <w:t xml:space="preserve"> </w:t>
+      </w:r>
+      <w:proofErr w:type="spellStart"/>
+      <w:r>
+        <w:rPr>
+          <w:rFonts w:ascii="Helvetica" w:eastAsia="Times New Roman" w:hAnsi="Helvetica" w:cs="Helvetica"/>
+          <w:i/>
+          <w:iCs/>
+          <w:color w:val="333333"/>
+          <w:sz w:val="25"/>
+          <w:szCs w:val="25"/>
+          <w:lang w:eastAsia="es-ES"/>
+        </w:rPr>
+        <w:t>Lua</w:t>
+      </w:r>
+      <w:proofErr w:type="spellEnd"/>
+      <w:r>
+        <w:rPr>
+          <w:rFonts w:ascii="Helvetica" w:eastAsia="Times New Roman" w:hAnsi="Helvetica" w:cs="Helvetica"/>
+          <w:color w:val="333333"/>
+          <w:sz w:val="25"/>
+          <w:szCs w:val="25"/>
+          <w:lang w:eastAsia="es-ES"/>
+        </w:rPr>
+        <w:t>”, y seleccione el archivo que desea.</w:t>
+      </w:r>
+    </w:p>
+    <w:p>
+      <w:pPr>
+        <w:shd w:val="clear" w:color="auto" w:fill="FFFFFF"/>
+        <w:spacing w:before="100" w:beforeAutospacing="1" w:after="84" w:line="360" w:lineRule="atLeast"/>
+        <w:rPr>
+          <w:rFonts w:ascii="Helvetica" w:eastAsia="Times New Roman" w:hAnsi="Helvetica" w:cs="Helvetica"/>
+          <w:color w:val="333333"/>
+          <w:sz w:val="25"/>
+          <w:szCs w:val="25"/>
+          <w:lang w:eastAsia="es-ES"/>
+        </w:rPr>
+      </w:pPr>
+    </w:p>
+    <w:p>
+      <w:pPr>
+        <w:shd w:val="clear" w:color="auto" w:fill="FFFFFF"/>
+        <w:spacing w:before="100" w:beforeAutospacing="1" w:after="84" w:line="360" w:lineRule="atLeast"/>
+        <w:rPr>
+          <w:rFonts w:ascii="Helvetica" w:eastAsia="Times New Roman" w:hAnsi="Helvetica" w:cs="Helvetica"/>
+          <w:color w:val="333333"/>
+          <w:sz w:val="25"/>
+          <w:szCs w:val="25"/>
+          <w:lang w:eastAsia="es-ES"/>
+        </w:rPr>
+      </w:pPr>
+    </w:p>
+    <w:p>
+      <w:pPr>
+        <w:pStyle w:val="Prrafodelista"/>
+        <w:shd w:val="clear" w:color="auto" w:fill="FFFFFF"/>
+        <w:spacing w:before="100" w:beforeAutospacing="1" w:after="84" w:line="360" w:lineRule="atLeast"/>
+        <w:rPr>
+          <w:rFonts w:ascii="Helvetica" w:eastAsia="Times New Roman" w:hAnsi="Helvetica" w:cs="Helvetica"/>
+          <w:i/>
+          <w:iCs/>
+          <w:color w:val="333333"/>
+          <w:sz w:val="25"/>
+          <w:szCs w:val="25"/>
+          <w:lang w:eastAsia="es-ES"/>
+        </w:rPr>
+      </w:pPr>
+    </w:p>
+    <w:p>
+      <w:pPr>
+        <w:pStyle w:val="Prrafodelista"/>
+        <w:shd w:val="clear" w:color="auto" w:fill="FFFFFF"/>
+        <w:spacing w:before="100" w:beforeAutospacing="1" w:after="84" w:line="360" w:lineRule="atLeast"/>
+        <w:rPr>
+          <w:rFonts w:ascii="Helvetica" w:eastAsia="Times New Roman" w:hAnsi="Helvetica" w:cs="Helvetica"/>
+          <w:color w:val="333333"/>
+          <w:sz w:val="25"/>
+          <w:szCs w:val="25"/>
+          <w:lang w:eastAsia="es-ES"/>
+        </w:rPr>
+      </w:pPr>
+    </w:p>
+    <w:p>
+      <w:pPr>
+        <w:rPr>
+          <w:sz w:val="32"/>
+          <w:szCs w:val="32"/>
+        </w:rPr>
+      </w:pPr>
     </w:p>
     <w:p/>
     <w:sectPr>
@@ -21,6 +1677,449 @@
 <file path=word/numbering.xml><?xml version="1.0" encoding="utf-8"?>
 <w:numbering xmlns:wpc="http://schemas.microsoft.com/office/word/2010/wordprocessingCanvas" xmlns:cx="http://schemas.microsoft.com/office/drawing/2014/chartex" xmlns:cx1="http://schemas.microsoft.com/office/drawing/2015/9/8/chartex" xmlns:cx2="http://schemas.microsoft.com/office/drawing/2015/10/21/chartex" xmlns:cx3="http://schemas.microsoft.com/office/drawing/2016/5/9/chartex" xmlns:cx4="http://schemas.microsoft.com/office/drawing/2016/5/10/chartex" xmlns:cx5="http://schemas.microsoft.com/office/drawing/2016/5/11/chartex" xmlns:cx6="http://schemas.microsoft.com/office/drawing/2016/5/12/chartex" xmlns:cx7="http://schemas.microsoft.com/office/drawing/2016/5/13/chartex" xmlns:cx8="http://schemas.microsoft.com/office/drawing/2016/5/14/chartex" xmlns:mc="http://schemas.openxmlformats.org/markup-compatibility/2006" xmlns:aink="http://schemas.microsoft.com/office/drawing/2016/ink" xmlns:am3d="http://schemas.microsoft.com/office/drawing/2017/model3d" xmlns:o="urn:schemas-microsoft-com:office:office" xmlns:r="http://schemas.openxmlformats.org/officeDocument/2006/relationships" xmlns:m="http://schemas.openxmlformats.org/officeDocument/2006/math" xmlns:v="urn:schemas-microsoft-com:vml" xmlns:wp14="http://schemas.microsoft.com/office/word/2010/wordprocessingDrawing" xmlns:wp="http://schemas.openxmlformats.org/drawingml/2006/wordprocessingDrawing" xmlns:w10="urn:schemas-microsoft-com:office:word" xmlns:w="http://schemas.openxmlformats.org/wordprocessingml/2006/main" xmlns:w14="http://schemas.microsoft.com/office/word/2010/wordml" xmlns:w15="http://schemas.microsoft.com/office/word/2012/wordml" xmlns:w16cex="http://schemas.microsoft.com/office/word/2018/wordml/cex" xmlns:w16cid="http://schemas.microsoft.com/office/word/2016/wordml/cid" xmlns:w16="http://schemas.microsoft.com/office/word/2018/wordml" xmlns:w16sdtdh="http://schemas.microsoft.com/office/word/2020/wordml/sdtdatahash" xmlns:w16se="http://schemas.microsoft.com/office/word/2015/wordml/symex" xmlns:wpg="http://schemas.microsoft.com/office/word/2010/wordprocessingGroup" xmlns:wpi="http://schemas.microsoft.com/office/word/2010/wordprocessingInk" xmlns:wne="http://schemas.microsoft.com/office/word/2006/wordml" xmlns:wps="http://schemas.microsoft.com/office/word/2010/wordprocessingShape" mc:Ignorable="w14 w15 w16se w16cid w16 w16cex w16sdtdh wp14">
   <w:abstractNum w:abstractNumId="0" w15:restartNumberingAfterBreak="0">
+    <w:nsid w:val="00480918"/>
+    <w:multiLevelType w:val="hybridMultilevel"/>
+    <w:tmpl w:val="1518AB10"/>
+    <w:lvl w:ilvl="0" w:tplc="0C0A0011">
+      <w:start w:val="1"/>
+      <w:numFmt w:val="decimal"/>
+      <w:lvlText w:val="%1)"/>
+      <w:lvlJc w:val="left"/>
+      <w:pPr>
+        <w:ind w:left="720" w:hanging="360"/>
+      </w:pPr>
+      <w:rPr>
+        <w:rFonts w:hint="default"/>
+      </w:rPr>
+    </w:lvl>
+    <w:lvl w:ilvl="1" w:tplc="0C0A0019" w:tentative="1">
+      <w:start w:val="1"/>
+      <w:numFmt w:val="lowerLetter"/>
+      <w:lvlText w:val="%2."/>
+      <w:lvlJc w:val="left"/>
+      <w:pPr>
+        <w:ind w:left="1440" w:hanging="360"/>
+      </w:pPr>
+    </w:lvl>
+    <w:lvl w:ilvl="2" w:tplc="0C0A001B" w:tentative="1">
+      <w:start w:val="1"/>
+      <w:numFmt w:val="lowerRoman"/>
+      <w:lvlText w:val="%3."/>
+      <w:lvlJc w:val="right"/>
+      <w:pPr>
+        <w:ind w:left="2160" w:hanging="180"/>
+      </w:pPr>
+    </w:lvl>
+    <w:lvl w:ilvl="3" w:tplc="0C0A000F" w:tentative="1">
+      <w:start w:val="1"/>
+      <w:numFmt w:val="decimal"/>
+      <w:lvlText w:val="%4."/>
+      <w:lvlJc w:val="left"/>
+      <w:pPr>
+        <w:ind w:left="2880" w:hanging="360"/>
+      </w:pPr>
+    </w:lvl>
+    <w:lvl w:ilvl="4" w:tplc="0C0A0019" w:tentative="1">
+      <w:start w:val="1"/>
+      <w:numFmt w:val="lowerLetter"/>
+      <w:lvlText w:val="%5."/>
+      <w:lvlJc w:val="left"/>
+      <w:pPr>
+        <w:ind w:left="3600" w:hanging="360"/>
+      </w:pPr>
+    </w:lvl>
+    <w:lvl w:ilvl="5" w:tplc="0C0A001B" w:tentative="1">
+      <w:start w:val="1"/>
+      <w:numFmt w:val="lowerRoman"/>
+      <w:lvlText w:val="%6."/>
+      <w:lvlJc w:val="right"/>
+      <w:pPr>
+        <w:ind w:left="4320" w:hanging="180"/>
+      </w:pPr>
+    </w:lvl>
+    <w:lvl w:ilvl="6" w:tplc="0C0A000F" w:tentative="1">
+      <w:start w:val="1"/>
+      <w:numFmt w:val="decimal"/>
+      <w:lvlText w:val="%7."/>
+      <w:lvlJc w:val="left"/>
+      <w:pPr>
+        <w:ind w:left="5040" w:hanging="360"/>
+      </w:pPr>
+    </w:lvl>
+    <w:lvl w:ilvl="7" w:tplc="0C0A0019" w:tentative="1">
+      <w:start w:val="1"/>
+      <w:numFmt w:val="lowerLetter"/>
+      <w:lvlText w:val="%8."/>
+      <w:lvlJc w:val="left"/>
+      <w:pPr>
+        <w:ind w:left="5760" w:hanging="360"/>
+      </w:pPr>
+    </w:lvl>
+    <w:lvl w:ilvl="8" w:tplc="0C0A001B" w:tentative="1">
+      <w:start w:val="1"/>
+      <w:numFmt w:val="lowerRoman"/>
+      <w:lvlText w:val="%9."/>
+      <w:lvlJc w:val="right"/>
+      <w:pPr>
+        <w:ind w:left="6480" w:hanging="180"/>
+      </w:pPr>
+    </w:lvl>
+  </w:abstractNum>
+  <w:abstractNum w:abstractNumId="1" w15:restartNumberingAfterBreak="0">
+    <w:nsid w:val="13ED2652"/>
+    <w:multiLevelType w:val="hybridMultilevel"/>
+    <w:tmpl w:val="A8E4C636"/>
+    <w:lvl w:ilvl="0" w:tplc="87A0A66A">
+      <w:start w:val="1"/>
+      <w:numFmt w:val="decimal"/>
+      <w:lvlText w:val="%1)"/>
+      <w:lvlJc w:val="left"/>
+      <w:pPr>
+        <w:ind w:left="720" w:hanging="360"/>
+      </w:pPr>
+      <w:rPr>
+        <w:rFonts w:hint="default"/>
+        <w:b/>
+      </w:rPr>
+    </w:lvl>
+    <w:lvl w:ilvl="1" w:tplc="0C0A0019" w:tentative="1">
+      <w:start w:val="1"/>
+      <w:numFmt w:val="lowerLetter"/>
+      <w:lvlText w:val="%2."/>
+      <w:lvlJc w:val="left"/>
+      <w:pPr>
+        <w:ind w:left="1440" w:hanging="360"/>
+      </w:pPr>
+    </w:lvl>
+    <w:lvl w:ilvl="2" w:tplc="0C0A001B" w:tentative="1">
+      <w:start w:val="1"/>
+      <w:numFmt w:val="lowerRoman"/>
+      <w:lvlText w:val="%3."/>
+      <w:lvlJc w:val="right"/>
+      <w:pPr>
+        <w:ind w:left="2160" w:hanging="180"/>
+      </w:pPr>
+    </w:lvl>
+    <w:lvl w:ilvl="3" w:tplc="0C0A000F" w:tentative="1">
+      <w:start w:val="1"/>
+      <w:numFmt w:val="decimal"/>
+      <w:lvlText w:val="%4."/>
+      <w:lvlJc w:val="left"/>
+      <w:pPr>
+        <w:ind w:left="2880" w:hanging="360"/>
+      </w:pPr>
+    </w:lvl>
+    <w:lvl w:ilvl="4" w:tplc="0C0A0019" w:tentative="1">
+      <w:start w:val="1"/>
+      <w:numFmt w:val="lowerLetter"/>
+      <w:lvlText w:val="%5."/>
+      <w:lvlJc w:val="left"/>
+      <w:pPr>
+        <w:ind w:left="3600" w:hanging="360"/>
+      </w:pPr>
+    </w:lvl>
+    <w:lvl w:ilvl="5" w:tplc="0C0A001B" w:tentative="1">
+      <w:start w:val="1"/>
+      <w:numFmt w:val="lowerRoman"/>
+      <w:lvlText w:val="%6."/>
+      <w:lvlJc w:val="right"/>
+      <w:pPr>
+        <w:ind w:left="4320" w:hanging="180"/>
+      </w:pPr>
+    </w:lvl>
+    <w:lvl w:ilvl="6" w:tplc="0C0A000F" w:tentative="1">
+      <w:start w:val="1"/>
+      <w:numFmt w:val="decimal"/>
+      <w:lvlText w:val="%7."/>
+      <w:lvlJc w:val="left"/>
+      <w:pPr>
+        <w:ind w:left="5040" w:hanging="360"/>
+      </w:pPr>
+    </w:lvl>
+    <w:lvl w:ilvl="7" w:tplc="0C0A0019" w:tentative="1">
+      <w:start w:val="1"/>
+      <w:numFmt w:val="lowerLetter"/>
+      <w:lvlText w:val="%8."/>
+      <w:lvlJc w:val="left"/>
+      <w:pPr>
+        <w:ind w:left="5760" w:hanging="360"/>
+      </w:pPr>
+    </w:lvl>
+    <w:lvl w:ilvl="8" w:tplc="0C0A001B" w:tentative="1">
+      <w:start w:val="1"/>
+      <w:numFmt w:val="lowerRoman"/>
+      <w:lvlText w:val="%9."/>
+      <w:lvlJc w:val="right"/>
+      <w:pPr>
+        <w:ind w:left="6480" w:hanging="180"/>
+      </w:pPr>
+    </w:lvl>
+  </w:abstractNum>
+  <w:abstractNum w:abstractNumId="2" w15:restartNumberingAfterBreak="0">
+    <w:nsid w:val="25B263D8"/>
+    <w:multiLevelType w:val="multilevel"/>
+    <w:tmpl w:val="5F629362"/>
+    <w:lvl w:ilvl="0">
+      <w:start w:val="1"/>
+      <w:numFmt w:val="bullet"/>
+      <w:lvlText w:val=""/>
+      <w:lvlJc w:val="left"/>
+      <w:pPr>
+        <w:tabs>
+          <w:tab w:val="num" w:pos="720"/>
+        </w:tabs>
+        <w:ind w:left="720" w:hanging="360"/>
+      </w:pPr>
+      <w:rPr>
+        <w:rFonts w:ascii="Symbol" w:hAnsi="Symbol" w:hint="default"/>
+        <w:sz w:val="20"/>
+      </w:rPr>
+    </w:lvl>
+    <w:lvl w:ilvl="1" w:tentative="1">
+      <w:start w:val="1"/>
+      <w:numFmt w:val="bullet"/>
+      <w:lvlText w:val="o"/>
+      <w:lvlJc w:val="left"/>
+      <w:pPr>
+        <w:tabs>
+          <w:tab w:val="num" w:pos="1440"/>
+        </w:tabs>
+        <w:ind w:left="1440" w:hanging="360"/>
+      </w:pPr>
+      <w:rPr>
+        <w:rFonts w:ascii="Courier New" w:hAnsi="Courier New" w:hint="default"/>
+        <w:sz w:val="20"/>
+      </w:rPr>
+    </w:lvl>
+    <w:lvl w:ilvl="2" w:tentative="1">
+      <w:start w:val="1"/>
+      <w:numFmt w:val="bullet"/>
+      <w:lvlText w:val=""/>
+      <w:lvlJc w:val="left"/>
+      <w:pPr>
+        <w:tabs>
+          <w:tab w:val="num" w:pos="2160"/>
+        </w:tabs>
+        <w:ind w:left="2160" w:hanging="360"/>
+      </w:pPr>
+      <w:rPr>
+        <w:rFonts w:ascii="Wingdings" w:hAnsi="Wingdings" w:hint="default"/>
+        <w:sz w:val="20"/>
+      </w:rPr>
+    </w:lvl>
+    <w:lvl w:ilvl="3" w:tentative="1">
+      <w:start w:val="1"/>
+      <w:numFmt w:val="bullet"/>
+      <w:lvlText w:val=""/>
+      <w:lvlJc w:val="left"/>
+      <w:pPr>
+        <w:tabs>
+          <w:tab w:val="num" w:pos="2880"/>
+        </w:tabs>
+        <w:ind w:left="2880" w:hanging="360"/>
+      </w:pPr>
+      <w:rPr>
+        <w:rFonts w:ascii="Wingdings" w:hAnsi="Wingdings" w:hint="default"/>
+        <w:sz w:val="20"/>
+      </w:rPr>
+    </w:lvl>
+    <w:lvl w:ilvl="4" w:tentative="1">
+      <w:start w:val="1"/>
+      <w:numFmt w:val="bullet"/>
+      <w:lvlText w:val=""/>
+      <w:lvlJc w:val="left"/>
+      <w:pPr>
+        <w:tabs>
+          <w:tab w:val="num" w:pos="3600"/>
+        </w:tabs>
+        <w:ind w:left="3600" w:hanging="360"/>
+      </w:pPr>
+      <w:rPr>
+        <w:rFonts w:ascii="Wingdings" w:hAnsi="Wingdings" w:hint="default"/>
+        <w:sz w:val="20"/>
+      </w:rPr>
+    </w:lvl>
+    <w:lvl w:ilvl="5" w:tentative="1">
+      <w:start w:val="1"/>
+      <w:numFmt w:val="bullet"/>
+      <w:lvlText w:val=""/>
+      <w:lvlJc w:val="left"/>
+      <w:pPr>
+        <w:tabs>
+          <w:tab w:val="num" w:pos="4320"/>
+        </w:tabs>
+        <w:ind w:left="4320" w:hanging="360"/>
+      </w:pPr>
+      <w:rPr>
+        <w:rFonts w:ascii="Wingdings" w:hAnsi="Wingdings" w:hint="default"/>
+        <w:sz w:val="20"/>
+      </w:rPr>
+    </w:lvl>
+    <w:lvl w:ilvl="6" w:tentative="1">
+      <w:start w:val="1"/>
+      <w:numFmt w:val="bullet"/>
+      <w:lvlText w:val=""/>
+      <w:lvlJc w:val="left"/>
+      <w:pPr>
+        <w:tabs>
+          <w:tab w:val="num" w:pos="5040"/>
+        </w:tabs>
+        <w:ind w:left="5040" w:hanging="360"/>
+      </w:pPr>
+      <w:rPr>
+        <w:rFonts w:ascii="Wingdings" w:hAnsi="Wingdings" w:hint="default"/>
+        <w:sz w:val="20"/>
+      </w:rPr>
+    </w:lvl>
+    <w:lvl w:ilvl="7" w:tentative="1">
+      <w:start w:val="1"/>
+      <w:numFmt w:val="bullet"/>
+      <w:lvlText w:val=""/>
+      <w:lvlJc w:val="left"/>
+      <w:pPr>
+        <w:tabs>
+          <w:tab w:val="num" w:pos="5760"/>
+        </w:tabs>
+        <w:ind w:left="5760" w:hanging="360"/>
+      </w:pPr>
+      <w:rPr>
+        <w:rFonts w:ascii="Wingdings" w:hAnsi="Wingdings" w:hint="default"/>
+        <w:sz w:val="20"/>
+      </w:rPr>
+    </w:lvl>
+    <w:lvl w:ilvl="8" w:tentative="1">
+      <w:start w:val="1"/>
+      <w:numFmt w:val="bullet"/>
+      <w:lvlText w:val=""/>
+      <w:lvlJc w:val="left"/>
+      <w:pPr>
+        <w:tabs>
+          <w:tab w:val="num" w:pos="6480"/>
+        </w:tabs>
+        <w:ind w:left="6480" w:hanging="360"/>
+      </w:pPr>
+      <w:rPr>
+        <w:rFonts w:ascii="Wingdings" w:hAnsi="Wingdings" w:hint="default"/>
+        <w:sz w:val="20"/>
+      </w:rPr>
+    </w:lvl>
+  </w:abstractNum>
+  <w:abstractNum w:abstractNumId="3" w15:restartNumberingAfterBreak="0">
+    <w:nsid w:val="325A736F"/>
+    <w:multiLevelType w:val="hybridMultilevel"/>
+    <w:tmpl w:val="CE508782"/>
+    <w:lvl w:ilvl="0" w:tplc="85825A84">
+      <w:numFmt w:val="bullet"/>
+      <w:lvlText w:val="-"/>
+      <w:lvlJc w:val="left"/>
+      <w:pPr>
+        <w:ind w:left="1080" w:hanging="360"/>
+      </w:pPr>
+      <w:rPr>
+        <w:rFonts w:ascii="Helvetica" w:eastAsia="Times New Roman" w:hAnsi="Helvetica" w:cs="Helvetica" w:hint="default"/>
+        <w:color w:val="333333"/>
+        <w:sz w:val="25"/>
+        <w:u w:val="none"/>
+      </w:rPr>
+    </w:lvl>
+    <w:lvl w:ilvl="1" w:tplc="0C0A0003" w:tentative="1">
+      <w:start w:val="1"/>
+      <w:numFmt w:val="bullet"/>
+      <w:lvlText w:val="o"/>
+      <w:lvlJc w:val="left"/>
+      <w:pPr>
+        <w:ind w:left="1800" w:hanging="360"/>
+      </w:pPr>
+      <w:rPr>
+        <w:rFonts w:ascii="Courier New" w:hAnsi="Courier New" w:cs="Courier New" w:hint="default"/>
+      </w:rPr>
+    </w:lvl>
+    <w:lvl w:ilvl="2" w:tplc="0C0A0005" w:tentative="1">
+      <w:start w:val="1"/>
+      <w:numFmt w:val="bullet"/>
+      <w:lvlText w:val=""/>
+      <w:lvlJc w:val="left"/>
+      <w:pPr>
+        <w:ind w:left="2520" w:hanging="360"/>
+      </w:pPr>
+      <w:rPr>
+        <w:rFonts w:ascii="Wingdings" w:hAnsi="Wingdings" w:hint="default"/>
+      </w:rPr>
+    </w:lvl>
+    <w:lvl w:ilvl="3" w:tplc="0C0A0001" w:tentative="1">
+      <w:start w:val="1"/>
+      <w:numFmt w:val="bullet"/>
+      <w:lvlText w:val=""/>
+      <w:lvlJc w:val="left"/>
+      <w:pPr>
+        <w:ind w:left="3240" w:hanging="360"/>
+      </w:pPr>
+      <w:rPr>
+        <w:rFonts w:ascii="Symbol" w:hAnsi="Symbol" w:hint="default"/>
+      </w:rPr>
+    </w:lvl>
+    <w:lvl w:ilvl="4" w:tplc="0C0A0003" w:tentative="1">
+      <w:start w:val="1"/>
+      <w:numFmt w:val="bullet"/>
+      <w:lvlText w:val="o"/>
+      <w:lvlJc w:val="left"/>
+      <w:pPr>
+        <w:ind w:left="3960" w:hanging="360"/>
+      </w:pPr>
+      <w:rPr>
+        <w:rFonts w:ascii="Courier New" w:hAnsi="Courier New" w:cs="Courier New" w:hint="default"/>
+      </w:rPr>
+    </w:lvl>
+    <w:lvl w:ilvl="5" w:tplc="0C0A0005" w:tentative="1">
+      <w:start w:val="1"/>
+      <w:numFmt w:val="bullet"/>
+      <w:lvlText w:val=""/>
+      <w:lvlJc w:val="left"/>
+      <w:pPr>
+        <w:ind w:left="4680" w:hanging="360"/>
+      </w:pPr>
+      <w:rPr>
+        <w:rFonts w:ascii="Wingdings" w:hAnsi="Wingdings" w:hint="default"/>
+      </w:rPr>
+    </w:lvl>
+    <w:lvl w:ilvl="6" w:tplc="0C0A0001" w:tentative="1">
+      <w:start w:val="1"/>
+      <w:numFmt w:val="bullet"/>
+      <w:lvlText w:val=""/>
+      <w:lvlJc w:val="left"/>
+      <w:pPr>
+        <w:ind w:left="5400" w:hanging="360"/>
+      </w:pPr>
+      <w:rPr>
+        <w:rFonts w:ascii="Symbol" w:hAnsi="Symbol" w:hint="default"/>
+      </w:rPr>
+    </w:lvl>
+    <w:lvl w:ilvl="7" w:tplc="0C0A0003" w:tentative="1">
+      <w:start w:val="1"/>
+      <w:numFmt w:val="bullet"/>
+      <w:lvlText w:val="o"/>
+      <w:lvlJc w:val="left"/>
+      <w:pPr>
+        <w:ind w:left="6120" w:hanging="360"/>
+      </w:pPr>
+      <w:rPr>
+        <w:rFonts w:ascii="Courier New" w:hAnsi="Courier New" w:cs="Courier New" w:hint="default"/>
+      </w:rPr>
+    </w:lvl>
+    <w:lvl w:ilvl="8" w:tplc="0C0A0005" w:tentative="1">
+      <w:start w:val="1"/>
+      <w:numFmt w:val="bullet"/>
+      <w:lvlText w:val=""/>
+      <w:lvlJc w:val="left"/>
+      <w:pPr>
+        <w:ind w:left="6840" w:hanging="360"/>
+      </w:pPr>
+      <w:rPr>
+        <w:rFonts w:ascii="Wingdings" w:hAnsi="Wingdings" w:hint="default"/>
+      </w:rPr>
+    </w:lvl>
+  </w:abstractNum>
+  <w:abstractNum w:abstractNumId="4" w15:restartNumberingAfterBreak="0">
     <w:nsid w:val="50E06B80"/>
     <w:multiLevelType w:val="hybridMultilevel"/>
     <w:tmpl w:val="7BFA9BBA"/>
@@ -109,7 +2208,96 @@
       </w:pPr>
     </w:lvl>
   </w:abstractNum>
-  <w:abstractNum w:abstractNumId="1" w15:restartNumberingAfterBreak="0">
+  <w:abstractNum w:abstractNumId="5" w15:restartNumberingAfterBreak="0">
+    <w:nsid w:val="55AD1C20"/>
+    <w:multiLevelType w:val="hybridMultilevel"/>
+    <w:tmpl w:val="D8BC6690"/>
+    <w:lvl w:ilvl="0" w:tplc="0C0A0011">
+      <w:start w:val="1"/>
+      <w:numFmt w:val="decimal"/>
+      <w:lvlText w:val="%1)"/>
+      <w:lvlJc w:val="left"/>
+      <w:pPr>
+        <w:ind w:left="720" w:hanging="360"/>
+      </w:pPr>
+      <w:rPr>
+        <w:rFonts w:hint="default"/>
+      </w:rPr>
+    </w:lvl>
+    <w:lvl w:ilvl="1" w:tplc="0C0A0019" w:tentative="1">
+      <w:start w:val="1"/>
+      <w:numFmt w:val="lowerLetter"/>
+      <w:lvlText w:val="%2."/>
+      <w:lvlJc w:val="left"/>
+      <w:pPr>
+        <w:ind w:left="1440" w:hanging="360"/>
+      </w:pPr>
+    </w:lvl>
+    <w:lvl w:ilvl="2" w:tplc="0C0A001B" w:tentative="1">
+      <w:start w:val="1"/>
+      <w:numFmt w:val="lowerRoman"/>
+      <w:lvlText w:val="%3."/>
+      <w:lvlJc w:val="right"/>
+      <w:pPr>
+        <w:ind w:left="2160" w:hanging="180"/>
+      </w:pPr>
+    </w:lvl>
+    <w:lvl w:ilvl="3" w:tplc="0C0A000F" w:tentative="1">
+      <w:start w:val="1"/>
+      <w:numFmt w:val="decimal"/>
+      <w:lvlText w:val="%4."/>
+      <w:lvlJc w:val="left"/>
+      <w:pPr>
+        <w:ind w:left="2880" w:hanging="360"/>
+      </w:pPr>
+    </w:lvl>
+    <w:lvl w:ilvl="4" w:tplc="0C0A0019" w:tentative="1">
+      <w:start w:val="1"/>
+      <w:numFmt w:val="lowerLetter"/>
+      <w:lvlText w:val="%5."/>
+      <w:lvlJc w:val="left"/>
+      <w:pPr>
+        <w:ind w:left="3600" w:hanging="360"/>
+      </w:pPr>
+    </w:lvl>
+    <w:lvl w:ilvl="5" w:tplc="0C0A001B" w:tentative="1">
+      <w:start w:val="1"/>
+      <w:numFmt w:val="lowerRoman"/>
+      <w:lvlText w:val="%6."/>
+      <w:lvlJc w:val="right"/>
+      <w:pPr>
+        <w:ind w:left="4320" w:hanging="180"/>
+      </w:pPr>
+    </w:lvl>
+    <w:lvl w:ilvl="6" w:tplc="0C0A000F" w:tentative="1">
+      <w:start w:val="1"/>
+      <w:numFmt w:val="decimal"/>
+      <w:lvlText w:val="%7."/>
+      <w:lvlJc w:val="left"/>
+      <w:pPr>
+        <w:ind w:left="5040" w:hanging="360"/>
+      </w:pPr>
+    </w:lvl>
+    <w:lvl w:ilvl="7" w:tplc="0C0A0019" w:tentative="1">
+      <w:start w:val="1"/>
+      <w:numFmt w:val="lowerLetter"/>
+      <w:lvlText w:val="%8."/>
+      <w:lvlJc w:val="left"/>
+      <w:pPr>
+        <w:ind w:left="5760" w:hanging="360"/>
+      </w:pPr>
+    </w:lvl>
+    <w:lvl w:ilvl="8" w:tplc="0C0A001B" w:tentative="1">
+      <w:start w:val="1"/>
+      <w:numFmt w:val="lowerRoman"/>
+      <w:lvlText w:val="%9."/>
+      <w:lvlJc w:val="right"/>
+      <w:pPr>
+        <w:ind w:left="6480" w:hanging="180"/>
+      </w:pPr>
+    </w:lvl>
+  </w:abstractNum>
+  <w:abstractNum w:abstractNumId="6" w15:restartNumberingAfterBreak="0">
     <w:nsid w:val="6A952B78"/>
     <w:multiLevelType w:val="hybridMultilevel"/>
     <w:tmpl w:val="B11641A8"/>
@@ -221,11 +2409,141 @@
       </w:rPr>
     </w:lvl>
   </w:abstractNum>
+  <w:abstractNum w:abstractNumId="7" w15:restartNumberingAfterBreak="0">
+    <w:nsid w:val="6CB227B4"/>
+    <w:multiLevelType w:val="hybridMultilevel"/>
+    <w:tmpl w:val="FE78D22E"/>
+    <w:lvl w:ilvl="0" w:tplc="9F8098C4">
+      <w:numFmt w:val="bullet"/>
+      <w:lvlText w:val="-"/>
+      <w:lvlJc w:val="left"/>
+      <w:pPr>
+        <w:ind w:left="720" w:hanging="360"/>
+      </w:pPr>
+      <w:rPr>
+        <w:rFonts w:ascii="Calibri" w:eastAsiaTheme="minorHAnsi" w:hAnsi="Calibri" w:cs="Calibri" w:hint="default"/>
+      </w:rPr>
+    </w:lvl>
+    <w:lvl w:ilvl="1" w:tplc="0C0A0003" w:tentative="1">
+      <w:start w:val="1"/>
+      <w:numFmt w:val="bullet"/>
+      <w:lvlText w:val="o"/>
+      <w:lvlJc w:val="left"/>
+      <w:pPr>
+        <w:ind w:left="1440" w:hanging="360"/>
+      </w:pPr>
+      <w:rPr>
+        <w:rFonts w:ascii="Courier New" w:hAnsi="Courier New" w:cs="Courier New" w:hint="default"/>
+      </w:rPr>
+    </w:lvl>
+    <w:lvl w:ilvl="2" w:tplc="0C0A0005" w:tentative="1">
+      <w:start w:val="1"/>
+      <w:numFmt w:val="bullet"/>
+      <w:lvlText w:val=""/>
+      <w:lvlJc w:val="left"/>
+      <w:pPr>
+        <w:ind w:left="2160" w:hanging="360"/>
+      </w:pPr>
+      <w:rPr>
+        <w:rFonts w:ascii="Wingdings" w:hAnsi="Wingdings" w:hint="default"/>
+      </w:rPr>
+    </w:lvl>
+    <w:lvl w:ilvl="3" w:tplc="0C0A0001" w:tentative="1">
+      <w:start w:val="1"/>
+      <w:numFmt w:val="bullet"/>
+      <w:lvlText w:val=""/>
+      <w:lvlJc w:val="left"/>
+      <w:pPr>
+        <w:ind w:left="2880" w:hanging="360"/>
+      </w:pPr>
+      <w:rPr>
+        <w:rFonts w:ascii="Symbol" w:hAnsi="Symbol" w:hint="default"/>
+      </w:rPr>
+    </w:lvl>
+    <w:lvl w:ilvl="4" w:tplc="0C0A0003" w:tentative="1">
+      <w:start w:val="1"/>
+      <w:numFmt w:val="bullet"/>
+      <w:lvlText w:val="o"/>
+      <w:lvlJc w:val="left"/>
+      <w:pPr>
+        <w:ind w:left="3600" w:hanging="360"/>
+      </w:pPr>
+      <w:rPr>
+        <w:rFonts w:ascii="Courier New" w:hAnsi="Courier New" w:cs="Courier New" w:hint="default"/>
+      </w:rPr>
+    </w:lvl>
+    <w:lvl w:ilvl="5" w:tplc="0C0A0005" w:tentative="1">
+      <w:start w:val="1"/>
+      <w:numFmt w:val="bullet"/>
+      <w:lvlText w:val=""/>
+      <w:lvlJc w:val="left"/>
+      <w:pPr>
+        <w:ind w:left="4320" w:hanging="360"/>
+      </w:pPr>
+      <w:rPr>
+        <w:rFonts w:ascii="Wingdings" w:hAnsi="Wingdings" w:hint="default"/>
+      </w:rPr>
+    </w:lvl>
+    <w:lvl w:ilvl="6" w:tplc="0C0A0001" w:tentative="1">
+      <w:start w:val="1"/>
+      <w:numFmt w:val="bullet"/>
+      <w:lvlText w:val=""/>
+      <w:lvlJc w:val="left"/>
+      <w:pPr>
+        <w:ind w:left="5040" w:hanging="360"/>
+      </w:pPr>
+      <w:rPr>
+        <w:rFonts w:ascii="Symbol" w:hAnsi="Symbol" w:hint="default"/>
+      </w:rPr>
+    </w:lvl>
+    <w:lvl w:ilvl="7" w:tplc="0C0A0003" w:tentative="1">
+      <w:start w:val="1"/>
+      <w:numFmt w:val="bullet"/>
+      <w:lvlText w:val="o"/>
+      <w:lvlJc w:val="left"/>
+      <w:pPr>
+        <w:ind w:left="5760" w:hanging="360"/>
+      </w:pPr>
+      <w:rPr>
+        <w:rFonts w:ascii="Courier New" w:hAnsi="Courier New" w:cs="Courier New" w:hint="default"/>
+      </w:rPr>
+    </w:lvl>
+    <w:lvl w:ilvl="8" w:tplc="0C0A0005" w:tentative="1">
+      <w:start w:val="1"/>
+      <w:numFmt w:val="bullet"/>
+      <w:lvlText w:val=""/>
+      <w:lvlJc w:val="left"/>
+      <w:pPr>
+        <w:ind w:left="6480" w:hanging="360"/>
+      </w:pPr>
+      <w:rPr>
+        <w:rFonts w:ascii="Wingdings" w:hAnsi="Wingdings" w:hint="default"/>
+      </w:rPr>
+    </w:lvl>
+  </w:abstractNum>
   <w:num w:numId="1">
+    <w:abstractNumId w:val="6"/>
+  </w:num>
+  <w:num w:numId="2">
+    <w:abstractNumId w:val="4"/>
+  </w:num>
+  <w:num w:numId="3">
+    <w:abstractNumId w:val="2"/>
+  </w:num>
+  <w:num w:numId="4">
+    <w:abstractNumId w:val="0"/>
+  </w:num>
+  <w:num w:numId="5">
+    <w:abstractNumId w:val="5"/>
+  </w:num>
+  <w:num w:numId="6">
     <w:abstractNumId w:val="1"/>
   </w:num>
-  <w:num w:numId="2">
-    <w:abstractNumId w:val="0"/>
+  <w:num w:numId="7">
+    <w:abstractNumId w:val="7"/>
+  </w:num>
+  <w:num w:numId="8">
+    <w:abstractNumId w:val="3"/>
   </w:num>
 </w:numbering>
 </file>
@@ -628,6 +2946,7 @@
   <w:style w:type="paragraph" w:default="1" w:styleId="Normal">
     <w:name w:val="Normal"/>
     <w:qFormat/>
+    <w:rsid w:val="00CD33FD"/>
   </w:style>
   <w:style w:type="character" w:default="1" w:styleId="Fuentedeprrafopredeter">
     <w:name w:val="Default Paragraph Font"/>
@@ -666,6 +2985,17 @@
       <w:ind w:left="720"/>
       <w:contextualSpacing/>
     </w:pPr>
+  </w:style>
+  <w:style w:type="character" w:styleId="Textoennegrita">
+    <w:name w:val="Strong"/>
+    <w:basedOn w:val="Fuentedeprrafopredeter"/>
+    <w:uiPriority w:val="22"/>
+    <w:qFormat/>
+    <w:rsid w:val="00E644DD"/>
+    <w:rPr>
+      <w:b/>
+      <w:bCs/>
+    </w:rPr>
   </w:style>
 </w:styles>
 </file>

</xml_diff>